<commit_message>
Updating report for project 1
</commit_message>
<xml_diff>
--- a/Project 1/report/report.docx
+++ b/Project 1/report/report.docx
@@ -17,29 +17,8 @@
           <w:sz w:val="28"/>
           <w:u w:val="single"/>
         </w:rPr>
-        <w:t>Fully</w:t>
-      </w:r>
-      <w:r>
-        <w:rPr>
-          <w:b/>
-          <w:sz w:val="28"/>
-          <w:u w:val="single"/>
-        </w:rPr>
-        <w:t xml:space="preserve"> connected</w:t>
-      </w:r>
-      <w:r>
-        <w:rPr>
-          <w:b/>
-          <w:sz w:val="28"/>
-          <w:u w:val="single"/>
-        </w:rPr>
-        <w:t xml:space="preserve"> neural network</w:t>
-      </w:r>
-    </w:p>
-    <w:p>
-      <w:pPr>
-        <w:jc w:val="both"/>
-      </w:pPr>
+        <w:t>Fully connected neural network</w:t>
+      </w:r>
     </w:p>
     <w:p>
       <w:pPr>
@@ -69,8 +48,8 @@
           <w:noProof/>
         </w:rPr>
         <w:drawing>
-          <wp:inline distT="0" distB="0" distL="0" distR="0" wp14:anchorId="5ECF1B22" wp14:editId="4A50DA4B">
-            <wp:extent cx="3087878" cy="1531620"/>
+          <wp:inline distT="0" distB="0" distL="0" distR="0" wp14:anchorId="0E70846C" wp14:editId="0D94D6F0">
+            <wp:extent cx="2476500" cy="1228371"/>
             <wp:effectExtent l="0" t="0" r="0" b="0"/>
             <wp:docPr id="2" name="Picture 2"/>
             <wp:cNvGraphicFramePr>
@@ -101,7 +80,7 @@
                   <pic:spPr bwMode="auto">
                     <a:xfrm>
                       <a:off x="0" y="0"/>
-                      <a:ext cx="3182008" cy="1578310"/>
+                      <a:ext cx="2565625" cy="1272578"/>
                     </a:xfrm>
                     <a:prstGeom prst="rect">
                       <a:avLst/>
@@ -122,9 +101,9 @@
           <w:noProof/>
         </w:rPr>
         <w:drawing>
-          <wp:inline distT="0" distB="0" distL="0" distR="0">
-            <wp:extent cx="2613660" cy="1517385"/>
-            <wp:effectExtent l="0" t="0" r="0" b="6985"/>
+          <wp:inline distT="0" distB="0" distL="0" distR="0" wp14:anchorId="22067567" wp14:editId="6CD2BD71">
+            <wp:extent cx="2103120" cy="1220987"/>
+            <wp:effectExtent l="0" t="0" r="0" b="0"/>
             <wp:docPr id="1" name="Picture 1"/>
             <wp:cNvGraphicFramePr>
               <a:graphicFrameLocks xmlns:a="http://schemas.openxmlformats.org/drawingml/2006/main" noChangeAspect="1"/>
@@ -154,7 +133,7 @@
                   <pic:spPr bwMode="auto">
                     <a:xfrm>
                       <a:off x="0" y="0"/>
-                      <a:ext cx="2716751" cy="1577236"/>
+                      <a:ext cx="2210793" cy="1283497"/>
                     </a:xfrm>
                     <a:prstGeom prst="rect">
                       <a:avLst/>
@@ -188,37 +167,7 @@
         <w:rPr>
           <w:noProof/>
         </w:rPr>
-        <w:t>Above we evaluated the influence of learning rate decay technique and the influence of learning rate value. We can see that without a learning rate decay we could go to fast, the curb won’t be optimal cause of some bounds. A</w:t>
-      </w:r>
-      <w:r>
-        <w:rPr>
-          <w:noProof/>
-        </w:rPr>
-        <w:t xml:space="preserve"> higher </w:t>
-      </w:r>
-      <w:r>
-        <w:rPr>
-          <w:noProof/>
-        </w:rPr>
-        <w:t xml:space="preserve">learning rate </w:t>
-      </w:r>
-      <w:r>
-        <w:rPr>
-          <w:noProof/>
-        </w:rPr>
-        <w:t xml:space="preserve">(not too high) </w:t>
-      </w:r>
-      <w:r>
-        <w:rPr>
-          <w:noProof/>
-        </w:rPr>
-        <w:t>with a learning rate decay enabled allow to converge quickly</w:t>
-      </w:r>
-      <w:r>
-        <w:rPr>
-          <w:noProof/>
-        </w:rPr>
-        <w:t>.</w:t>
+        <w:t>Above we evaluated the influence of learning rate decay technique and the influence of learning rate value. We can see that without a learning rate decay we could go to fast, the curb won’t be optimal cause of some bounds. A higher learning rate (not too high) with a learning rate decay enabled allow to converge quickly.</w:t>
       </w:r>
     </w:p>
     <w:p>
@@ -233,9 +182,9 @@
           <w:noProof/>
         </w:rPr>
         <w:drawing>
-          <wp:inline distT="0" distB="0" distL="0" distR="0">
-            <wp:extent cx="2804160" cy="1678023"/>
-            <wp:effectExtent l="0" t="0" r="0" b="0"/>
+          <wp:inline distT="0" distB="0" distL="0" distR="0" wp14:anchorId="6BBA8DC3" wp14:editId="6EDD5977">
+            <wp:extent cx="2148840" cy="1285876"/>
+            <wp:effectExtent l="0" t="0" r="3810" b="9525"/>
             <wp:docPr id="3" name="Picture 3"/>
             <wp:cNvGraphicFramePr>
               <a:graphicFrameLocks xmlns:a="http://schemas.openxmlformats.org/drawingml/2006/main" noChangeAspect="1"/>
@@ -265,7 +214,7 @@
                   <pic:spPr bwMode="auto">
                     <a:xfrm>
                       <a:off x="0" y="0"/>
-                      <a:ext cx="2876392" cy="1721247"/>
+                      <a:ext cx="2222701" cy="1330075"/>
                     </a:xfrm>
                     <a:prstGeom prst="rect">
                       <a:avLst/>
@@ -287,14 +236,36 @@
         </w:rPr>
         <w:t xml:space="preserve"> </w:t>
       </w:r>
+    </w:p>
+    <w:p>
+      <w:pPr>
+        <w:jc w:val="both"/>
+        <w:rPr>
+          <w:noProof/>
+        </w:rPr>
+      </w:pPr>
+      <w:r>
+        <w:rPr>
+          <w:noProof/>
+        </w:rPr>
+        <w:t xml:space="preserve">Thanks to the graph about batch size, we can compare the convergence’s speed. 5 seems to be the best choice for this problem with the parameters chosen. </w:t>
+      </w:r>
+    </w:p>
+    <w:p>
+      <w:pPr>
+        <w:jc w:val="both"/>
+        <w:rPr>
+          <w:noProof/>
+        </w:rPr>
+      </w:pPr>
       <w:r>
         <w:rPr>
           <w:noProof/>
         </w:rPr>
         <w:drawing>
-          <wp:inline distT="0" distB="0" distL="0" distR="0">
-            <wp:extent cx="2880360" cy="1735110"/>
-            <wp:effectExtent l="0" t="0" r="0" b="0"/>
+          <wp:inline distT="0" distB="0" distL="0" distR="0" wp14:anchorId="3CBE0C2A" wp14:editId="61E56A51">
+            <wp:extent cx="2072640" cy="1248544"/>
+            <wp:effectExtent l="0" t="0" r="3810" b="8890"/>
             <wp:docPr id="4" name="Picture 4"/>
             <wp:cNvGraphicFramePr>
               <a:graphicFrameLocks xmlns:a="http://schemas.openxmlformats.org/drawingml/2006/main" noChangeAspect="1"/>
@@ -324,7 +295,7 @@
                   <pic:spPr bwMode="auto">
                     <a:xfrm>
                       <a:off x="0" y="0"/>
-                      <a:ext cx="2903155" cy="1748841"/>
+                      <a:ext cx="2116241" cy="1274809"/>
                     </a:xfrm>
                     <a:prstGeom prst="rect">
                       <a:avLst/>
@@ -352,20 +323,6 @@
         <w:rPr>
           <w:noProof/>
         </w:rPr>
-        <w:t xml:space="preserve">Thanks to the graph about batch size, we can compare the convergence’s speed. 5 seems to be the best choice for this problem with the parameters chosen. </w:t>
-      </w:r>
-    </w:p>
-    <w:p>
-      <w:pPr>
-        <w:jc w:val="both"/>
-        <w:rPr>
-          <w:noProof/>
-        </w:rPr>
-      </w:pPr>
-      <w:r>
-        <w:rPr>
-          <w:noProof/>
-        </w:rPr>
         <w:t>Dropout is a regularization technique to help avoiding overfitting, in our case we don’t experiment overfitting so it doesn’t help improving our accuracy.</w:t>
       </w:r>
     </w:p>
@@ -378,9 +335,9 @@
           <w:noProof/>
         </w:rPr>
         <w:drawing>
-          <wp:inline distT="0" distB="0" distL="0" distR="0">
-            <wp:extent cx="2705100" cy="1622341"/>
-            <wp:effectExtent l="0" t="0" r="0" b="0"/>
+          <wp:inline distT="0" distB="0" distL="0" distR="0" wp14:anchorId="392C9512" wp14:editId="7E5F9FBD">
+            <wp:extent cx="2049780" cy="1229323"/>
+            <wp:effectExtent l="0" t="0" r="7620" b="9525"/>
             <wp:docPr id="5" name="Picture 5"/>
             <wp:cNvGraphicFramePr>
               <a:graphicFrameLocks xmlns:a="http://schemas.openxmlformats.org/drawingml/2006/main" noChangeAspect="1"/>
@@ -410,7 +367,7 @@
                   <pic:spPr bwMode="auto">
                     <a:xfrm>
                       <a:off x="0" y="0"/>
-                      <a:ext cx="2780966" cy="1667840"/>
+                      <a:ext cx="2124556" cy="1274169"/>
                     </a:xfrm>
                     <a:prstGeom prst="rect">
                       <a:avLst/>
@@ -437,8 +394,8 @@
           <w:noProof/>
         </w:rPr>
         <w:drawing>
-          <wp:inline distT="0" distB="0" distL="0" distR="0">
-            <wp:extent cx="2956560" cy="1619814"/>
+          <wp:inline distT="0" distB="0" distL="0" distR="0" wp14:anchorId="35800B73" wp14:editId="0C4402F0">
+            <wp:extent cx="2270760" cy="1244084"/>
             <wp:effectExtent l="0" t="0" r="0" b="0"/>
             <wp:docPr id="6" name="Picture 6"/>
             <wp:cNvGraphicFramePr>
@@ -469,7 +426,7 @@
                   <pic:spPr bwMode="auto">
                     <a:xfrm>
                       <a:off x="0" y="0"/>
-                      <a:ext cx="3085984" cy="1690722"/>
+                      <a:ext cx="2399825" cy="1314795"/>
                     </a:xfrm>
                     <a:prstGeom prst="rect">
                       <a:avLst/>
@@ -491,99 +448,59 @@
         <w:jc w:val="both"/>
       </w:pPr>
       <w:r>
+        <w:t>We wanted to test if increasing the number of layers is more efficient than increasing hidden size. Thanks to the first graph, we found that having 50 or 2000 as hidden size doesn’t change much the result. Unfortunately, increasing the number of layers didn’t change the result either.</w:t>
+      </w:r>
+    </w:p>
+    <w:p>
+      <w:pPr>
+        <w:jc w:val="both"/>
+      </w:pPr>
+    </w:p>
+    <w:p>
+      <w:pPr>
+        <w:jc w:val="both"/>
+      </w:pPr>
+      <w:r>
+        <w:t xml:space="preserve">The test errors have been evaluated against 10+ different samples of pairs of images, each samples of size 1000. Plus, we stored the training time we got with the different parameters. We achieved in 4s, 25 epochs, 3 layers and batch size of 20: </w:t>
+      </w:r>
+      <w:r>
+        <w:t>~1</w:t>
+      </w:r>
+      <w:r>
+        <w:t>1% of error (we converge before epoch 10 so no need to go until the 25</w:t>
+      </w:r>
+      <w:r>
+        <w:rPr>
+          <w:vertAlign w:val="superscript"/>
+        </w:rPr>
+        <w:t>th</w:t>
+      </w:r>
+      <w:r>
+        <w:t xml:space="preserve"> which would reduce the time to 2s). But, without the limitation of a few seconds for the training, we achieved 6.2% in a few minutes with hidden size: 2000, batch size: </w:t>
+      </w:r>
+      <w:r>
         <w:lastRenderedPageBreak/>
-        <w:t xml:space="preserve">We </w:t>
-      </w:r>
-      <w:r>
-        <w:t>wanted to test if</w:t>
-      </w:r>
-      <w:r>
-        <w:t xml:space="preserve"> increasing the number of layers is more efficient than increasing hidden size. </w:t>
-      </w:r>
-      <w:r>
-        <w:t xml:space="preserve">Thanks </w:t>
-      </w:r>
-      <w:r>
-        <w:t xml:space="preserve">to the first graph, </w:t>
-      </w:r>
-      <w:r>
-        <w:t>we found that having 50 or 2000 as hidden size doesn’t change much the result. Unfortunately, increasing the number of layers didn’t change the result either.</w:t>
-      </w:r>
-    </w:p>
-    <w:p>
-      <w:pPr>
-        <w:jc w:val="both"/>
-      </w:pPr>
-    </w:p>
-    <w:p>
-      <w:pPr>
-        <w:jc w:val="both"/>
-      </w:pPr>
-      <w:r>
-        <w:t xml:space="preserve">The test errors have been evaluated against 10+ different samples of pairs of images, each samples of size 1000. Plus, we stored the training time we got with the different parameters. We achieved in 4s, 25 epochs, 3 layers and batch size of 20: </w:t>
-      </w:r>
-      <w:r>
-        <w:t>~1</w:t>
-      </w:r>
-      <w:r>
-        <w:t>1</w:t>
-      </w:r>
-      <w:r>
-        <w:t xml:space="preserve">% of error (we converge </w:t>
-      </w:r>
-      <w:r>
-        <w:t>before epoch 10 so no need to go until the 25</w:t>
-      </w:r>
-      <w:r>
-        <w:rPr>
-          <w:vertAlign w:val="superscript"/>
-        </w:rPr>
-        <w:t>th</w:t>
-      </w:r>
-      <w:r>
-        <w:t xml:space="preserve"> which would reduce the time to 2s)</w:t>
-      </w:r>
-      <w:r>
-        <w:t xml:space="preserve">. But, without the limitation of a few seconds for the training, we achieved </w:t>
-      </w:r>
-      <w:r>
-        <w:t xml:space="preserve">6.2% in a few minutes with hidden size: 2000, batch size: 5, 4 layers and with learning rate decay turned ON. </w:t>
-      </w:r>
-    </w:p>
-    <w:p>
-      <w:pPr>
-        <w:jc w:val="both"/>
-      </w:pPr>
-      <w:r>
-        <w:t xml:space="preserve">We then applied this neural network to pairs of 1000 images and compared the results with a logical operator. We got </w:t>
-      </w:r>
-      <w:r>
-        <w:t>3.9</w:t>
-      </w:r>
-      <w:r>
-        <w:t>% of error to the digit comparison problem in a few minutes of training, around 10% with 4s of training.</w:t>
-      </w:r>
-    </w:p>
-    <w:p>
-      <w:pPr>
-        <w:jc w:val="both"/>
+        <w:t xml:space="preserve">5, 4 layers and with learning rate decay turned ON. </w:t>
+      </w:r>
+    </w:p>
+    <w:p>
+      <w:pPr>
+        <w:jc w:val="both"/>
+      </w:pPr>
+      <w:r>
+        <w:t>We then applied this neural network to pairs of 1000 images and compared the results with a logical operator. We got 3.9% of error to the digit comparison problem in a few minutes of training, around 10% with 4s of training.</w:t>
+      </w:r>
+    </w:p>
+    <w:p>
+      <w:pPr>
+        <w:jc w:val="both"/>
+      </w:pPr>
+      <w:r>
         <w:rPr>
           <w:b/>
           <w:sz w:val="28"/>
           <w:u w:val="single"/>
         </w:rPr>
-      </w:pPr>
-    </w:p>
-    <w:p>
-      <w:pPr>
-        <w:jc w:val="both"/>
-      </w:pPr>
-      <w:r>
-        <w:rPr>
-          <w:b/>
-          <w:sz w:val="28"/>
-          <w:u w:val="single"/>
-        </w:rPr>
         <w:t>Convolutional neural network.</w:t>
       </w:r>
     </w:p>
@@ -591,19 +508,8 @@
       <w:pPr>
         <w:jc w:val="both"/>
       </w:pPr>
-    </w:p>
-    <w:p>
-      <w:pPr>
-        <w:jc w:val="both"/>
-      </w:pPr>
-      <w:r>
-        <w:t xml:space="preserve">A convolutional neural network should be more appropriate to an image classification task. </w:t>
-      </w:r>
-      <w:r>
-        <w:t xml:space="preserve">We also wanted to experiment the influence of the convolutional layers’ parameters. This architecture is much slower but </w:t>
-      </w:r>
-      <w:r>
-        <w:t xml:space="preserve">more efficient. </w:t>
+      <w:r>
+        <w:t xml:space="preserve">A convolutional neural network should be more appropriate to an image classification task. We also wanted to experiment the influence of the convolutional layers’ parameters. This architecture is much slower but more efficient. </w:t>
       </w:r>
     </w:p>
     <w:p>
@@ -626,9 +532,9 @@
           <w:noProof/>
         </w:rPr>
         <w:drawing>
-          <wp:inline distT="0" distB="0" distL="0" distR="0">
-            <wp:extent cx="2630068" cy="1577340"/>
-            <wp:effectExtent l="0" t="0" r="0" b="3810"/>
+          <wp:inline distT="0" distB="0" distL="0" distR="0" wp14:anchorId="28316198" wp14:editId="0979C4BC">
+            <wp:extent cx="2019300" cy="1211042"/>
+            <wp:effectExtent l="0" t="0" r="0" b="8255"/>
             <wp:docPr id="8" name="Picture 8"/>
             <wp:cNvGraphicFramePr>
               <a:graphicFrameLocks xmlns:a="http://schemas.openxmlformats.org/drawingml/2006/main" noChangeAspect="1"/>
@@ -658,7 +564,7 @@
                   <pic:spPr bwMode="auto">
                     <a:xfrm>
                       <a:off x="0" y="0"/>
-                      <a:ext cx="2677778" cy="1605953"/>
+                      <a:ext cx="2096030" cy="1257060"/>
                     </a:xfrm>
                     <a:prstGeom prst="rect">
                       <a:avLst/>
@@ -685,9 +591,9 @@
           <w:noProof/>
         </w:rPr>
         <w:drawing>
-          <wp:inline distT="0" distB="0" distL="0" distR="0">
-            <wp:extent cx="3002280" cy="1549049"/>
-            <wp:effectExtent l="0" t="0" r="7620" b="0"/>
+          <wp:inline distT="0" distB="0" distL="0" distR="0" wp14:anchorId="1F7D22D6" wp14:editId="1EAE2A9C">
+            <wp:extent cx="2436830" cy="1257300"/>
+            <wp:effectExtent l="0" t="0" r="1905" b="0"/>
             <wp:docPr id="9" name="Picture 9"/>
             <wp:cNvGraphicFramePr>
               <a:graphicFrameLocks xmlns:a="http://schemas.openxmlformats.org/drawingml/2006/main" noChangeAspect="1"/>
@@ -717,7 +623,7 @@
                   <pic:spPr bwMode="auto">
                     <a:xfrm>
                       <a:off x="0" y="0"/>
-                      <a:ext cx="3060171" cy="1578918"/>
+                      <a:ext cx="2536039" cy="1308487"/>
                     </a:xfrm>
                     <a:prstGeom prst="rect">
                       <a:avLst/>
@@ -760,9 +666,9 @@
           <w:noProof/>
         </w:rPr>
         <w:drawing>
-          <wp:inline distT="0" distB="0" distL="0" distR="0">
-            <wp:extent cx="2644140" cy="1606877"/>
-            <wp:effectExtent l="0" t="0" r="3810" b="0"/>
+          <wp:inline distT="0" distB="0" distL="0" distR="0" wp14:anchorId="1AA5655C" wp14:editId="562E4739">
+            <wp:extent cx="2219373" cy="1348740"/>
+            <wp:effectExtent l="0" t="0" r="9525" b="3810"/>
             <wp:docPr id="10" name="Picture 10"/>
             <wp:cNvGraphicFramePr>
               <a:graphicFrameLocks xmlns:a="http://schemas.openxmlformats.org/drawingml/2006/main" noChangeAspect="1"/>
@@ -792,7 +698,7 @@
                   <pic:spPr bwMode="auto">
                     <a:xfrm>
                       <a:off x="0" y="0"/>
-                      <a:ext cx="2691567" cy="1635699"/>
+                      <a:ext cx="2274203" cy="1382061"/>
                     </a:xfrm>
                     <a:prstGeom prst="rect">
                       <a:avLst/>
@@ -814,14 +720,22 @@
         </w:rPr>
         <w:t xml:space="preserve"> </w:t>
       </w:r>
+    </w:p>
+    <w:p>
+      <w:pPr>
+        <w:jc w:val="both"/>
+        <w:rPr>
+          <w:noProof/>
+        </w:rPr>
+      </w:pPr>
       <w:r>
         <w:rPr>
           <w:noProof/>
         </w:rPr>
         <w:drawing>
-          <wp:inline distT="0" distB="0" distL="0" distR="0">
-            <wp:extent cx="3029197" cy="1577118"/>
-            <wp:effectExtent l="0" t="0" r="0" b="4445"/>
+          <wp:inline distT="0" distB="0" distL="0" distR="0" wp14:anchorId="486F3684" wp14:editId="6D8B3380">
+            <wp:extent cx="2414918" cy="1257300"/>
+            <wp:effectExtent l="0" t="0" r="4445" b="0"/>
             <wp:docPr id="11" name="Picture 11"/>
             <wp:cNvGraphicFramePr>
               <a:graphicFrameLocks xmlns:a="http://schemas.openxmlformats.org/drawingml/2006/main" noChangeAspect="1"/>
@@ -851,7 +765,7 @@
                   <pic:spPr bwMode="auto">
                     <a:xfrm>
                       <a:off x="0" y="0"/>
-                      <a:ext cx="3104709" cy="1616432"/>
+                      <a:ext cx="2498367" cy="1300747"/>
                     </a:xfrm>
                     <a:prstGeom prst="rect">
                       <a:avLst/>
@@ -871,124 +785,25 @@
     <w:p>
       <w:pPr>
         <w:jc w:val="both"/>
-        <w:rPr>
-          <w:noProof/>
-        </w:rPr>
-      </w:pPr>
-      <w:r>
-        <w:rPr>
-          <w:noProof/>
-        </w:rPr>
-        <w:lastRenderedPageBreak/>
-        <w:t xml:space="preserve">The batch size has also a big impact on the accuracy and the speed of convergence. 5 seems to be the optimal one for our problem with the parameters we chose. </w:t>
-      </w:r>
-      <w:r>
-        <w:rPr>
-          <w:noProof/>
-        </w:rPr>
-        <w:t xml:space="preserve">The size for the convolutions has also an noticeable impact. </w:t>
-      </w:r>
-    </w:p>
-    <w:p>
-      <w:pPr>
-        <w:jc w:val="both"/>
-      </w:pPr>
-      <w:r>
-        <w:rPr>
-          <w:noProof/>
-        </w:rPr>
-        <w:drawing>
-          <wp:inline distT="0" distB="0" distL="0" distR="0">
-            <wp:extent cx="2678264" cy="1638300"/>
-            <wp:effectExtent l="0" t="0" r="8255" b="0"/>
-            <wp:docPr id="12" name="Picture 12"/>
-            <wp:cNvGraphicFramePr>
-              <a:graphicFrameLocks xmlns:a="http://schemas.openxmlformats.org/drawingml/2006/main" noChangeAspect="1"/>
-            </wp:cNvGraphicFramePr>
-            <a:graphic xmlns:a="http://schemas.openxmlformats.org/drawingml/2006/main">
-              <a:graphicData uri="http://schemas.openxmlformats.org/drawingml/2006/picture">
-                <pic:pic xmlns:pic="http://schemas.openxmlformats.org/drawingml/2006/picture">
-                  <pic:nvPicPr>
-                    <pic:cNvPr id="0" name="Picture 12"/>
-                    <pic:cNvPicPr>
-                      <a:picLocks noChangeAspect="1" noChangeArrowheads="1"/>
-                    </pic:cNvPicPr>
-                  </pic:nvPicPr>
-                  <pic:blipFill>
-                    <a:blip r:embed="rId14">
-                      <a:extLst>
-                        <a:ext uri="{28A0092B-C50C-407E-A947-70E740481C1C}">
-                          <a14:useLocalDpi xmlns:a14="http://schemas.microsoft.com/office/drawing/2010/main" val="0"/>
-                        </a:ext>
-                      </a:extLst>
-                    </a:blip>
-                    <a:srcRect/>
-                    <a:stretch>
-                      <a:fillRect/>
-                    </a:stretch>
-                  </pic:blipFill>
-                  <pic:spPr bwMode="auto">
-                    <a:xfrm>
-                      <a:off x="0" y="0"/>
-                      <a:ext cx="2688781" cy="1644733"/>
-                    </a:xfrm>
-                    <a:prstGeom prst="rect">
-                      <a:avLst/>
-                    </a:prstGeom>
-                    <a:noFill/>
-                    <a:ln>
-                      <a:noFill/>
-                    </a:ln>
-                  </pic:spPr>
-                </pic:pic>
-              </a:graphicData>
-            </a:graphic>
-          </wp:inline>
-        </w:drawing>
-      </w:r>
-    </w:p>
-    <w:p>
-      <w:pPr>
-        <w:jc w:val="both"/>
-      </w:pPr>
-      <w:r>
-        <w:t>As we don’t experiment overfitting in with our CNN, a regularization technique such as dropout doesn’t help reducing the test error.</w:t>
-      </w:r>
-      <w:r>
-        <w:t xml:space="preserve"> </w:t>
-      </w:r>
-    </w:p>
-    <w:p>
-      <w:pPr>
-        <w:jc w:val="both"/>
-      </w:pPr>
-    </w:p>
-    <w:p>
-      <w:pPr>
-        <w:jc w:val="both"/>
-      </w:pPr>
-      <w:r>
-        <w:t>All the test error</w:t>
-      </w:r>
-      <w:r>
-        <w:t>s</w:t>
-      </w:r>
-      <w:r>
-        <w:t xml:space="preserve"> we got were </w:t>
-      </w:r>
-      <w:r>
-        <w:t>smaller</w:t>
-      </w:r>
-      <w:r>
-        <w:t xml:space="preserve"> than the ones we previously got from the fully connected neural network. We got 4.5% error in digit recognition and then 2.7% of test error in the digit comparison</w:t>
-      </w:r>
-      <w:r>
-        <w:t>. W</w:t>
-      </w:r>
-      <w:bookmarkStart w:id="0" w:name="_GoBack"/>
-      <w:bookmarkEnd w:id="0"/>
-      <w:r>
-        <w:t xml:space="preserve">e almost divided by two our test error thanks to the convolutions. However, the training time is several minutes. </w:t>
+      </w:pPr>
+      <w:r>
+        <w:rPr>
+          <w:noProof/>
+        </w:rPr>
+        <w:t xml:space="preserve">The batch size has also a big impact on the accuracy and the speed of convergence. 5 seems to be the optimal one for our problem with the parameters we chose. The size for the convolutions has also an noticeable impact. </w:t>
+      </w:r>
+    </w:p>
+    <w:p>
+      <w:pPr>
+        <w:jc w:val="both"/>
+      </w:pPr>
+    </w:p>
+    <w:p>
+      <w:pPr>
+        <w:jc w:val="both"/>
+      </w:pPr>
+      <w:r>
+        <w:t xml:space="preserve">All the test errors we got were smaller than the ones we previously got from the fully connected neural network. We got 4.5% error in digit recognition and then 2.7% of test error in the digit comparison. We almost divided by two our test error thanks to the convolutions. However, the training time is several minutes. </w:t>
       </w:r>
     </w:p>
     <w:p>
@@ -1018,39 +833,16 @@
       <w:pPr>
         <w:jc w:val="both"/>
       </w:pPr>
-    </w:p>
-    <w:p>
-      <w:pPr>
-        <w:jc w:val="both"/>
-      </w:pPr>
-      <w:r>
-        <w:t>For this architecture we are using weight sharing, the same neural network for the recognition of the two images in each pair. Then we implemented layers and loss for the digit comparison. The loss we want to minimize is the addition of the two losses coming from the digit recognition of the two images in the pair and a loss based on the digit comparison</w:t>
-      </w:r>
-      <w:r>
-        <w:t>. The main difference between this architecture and the previous ones is how we do the digit comparison. It was simple logic comparison, now, the neural network learn</w:t>
-      </w:r>
-      <w:r>
-        <w:t xml:space="preserve">s </w:t>
-      </w:r>
-      <w:r>
-        <w:t xml:space="preserve">how to compare the digits in the neural network itself. </w:t>
-      </w:r>
-      <w:r>
-        <w:t xml:space="preserve">We used the best parameters we previously found for the digit recognition part, and we used fully connected layers to learn how to compare the digits. </w:t>
-      </w:r>
-      <w:r>
-        <w:t>We finally got 1.9% of test error. The training is unfortunately too slow. The best architecture to respect the performances wanted of 2s of training for 15% of error is a fully connected neural network with hidden size 50 and 3 layers.</w:t>
-      </w:r>
-    </w:p>
-    <w:p>
-      <w:pPr>
-        <w:jc w:val="both"/>
-      </w:pPr>
+      <w:r>
+        <w:t>For this architecture we are using weight sharing, the same neural network for the recognition of the two images in each pair. Then we implemented layers and loss for the digit comparison. The loss we want to minimize is the addition of the two losses coming from the digit recognition of the two images in the pair and a loss based on the digit comparison. The main difference between this architecture and the previous ones is how we do the digit comparison. It was simple logic comparison, now, the neural network learns how to compare the digits in the neural network itself. We used the best parameters we previously found for the digit recognition part, and we used fully connected layers to learn how to compare the digits. We finally got 1.9% of test error. The training is unfortunately too slow. The best architecture to respect the performances wanted of 2s of training for 15% of error is a fully connected neural network with hidden size 50 and 3 layers.</w:t>
+      </w:r>
+      <w:bookmarkStart w:id="0" w:name="_GoBack"/>
+      <w:bookmarkEnd w:id="0"/>
     </w:p>
     <w:sectPr>
       <w:pgSz w:w="11906" w:h="16838"/>
       <w:pgMar w:top="1440" w:right="1440" w:bottom="1440" w:left="1440" w:header="708" w:footer="708" w:gutter="0"/>
-      <w:cols w:space="708"/>
+      <w:cols w:num="2" w:space="708"/>
       <w:docGrid w:linePitch="360"/>
     </w:sectPr>
   </w:body>
@@ -1454,6 +1246,7 @@
   <w:style w:type="paragraph" w:default="1" w:styleId="Normal">
     <w:name w:val="Normal"/>
     <w:qFormat/>
+    <w:rsid w:val="002E1A10"/>
   </w:style>
   <w:style w:type="character" w:default="1" w:styleId="DefaultParagraphFont">
     <w:name w:val="Default Paragraph Font"/>

</xml_diff>

<commit_message>
Project 1 report done
</commit_message>
<xml_diff>
--- a/Project 1/report/report.docx
+++ b/Project 1/report/report.docx
@@ -4,9 +4,36 @@
   <w:body>
     <w:p>
       <w:pPr>
-        <w:jc w:val="both"/>
+        <w:jc w:val="center"/>
         <w:rPr>
           <w:b/>
+          <w:color w:val="C00000"/>
+          <w:sz w:val="32"/>
+        </w:rPr>
+      </w:pPr>
+      <w:r>
+        <w:rPr>
+          <w:b/>
+          <w:color w:val="C00000"/>
+          <w:sz w:val="32"/>
+        </w:rPr>
+        <w:t>Project 1</w:t>
+      </w:r>
+      <w:r>
+        <w:rPr>
+          <w:b/>
+          <w:color w:val="C00000"/>
+          <w:sz w:val="32"/>
+        </w:rPr>
+        <w:t>:</w:t>
+      </w:r>
+    </w:p>
+    <w:p>
+      <w:pPr>
+        <w:jc w:val="both"/>
+        <w:rPr>
+          <w:b/>
+          <w:i/>
           <w:sz w:val="28"/>
           <w:u w:val="single"/>
         </w:rPr>
@@ -14,9 +41,28 @@
       <w:r>
         <w:rPr>
           <w:b/>
+          <w:i/>
           <w:sz w:val="28"/>
           <w:u w:val="single"/>
         </w:rPr>
+        <w:t>1.</w:t>
+      </w:r>
+      <w:r>
+        <w:rPr>
+          <w:b/>
+          <w:i/>
+          <w:sz w:val="28"/>
+          <w:u w:val="single"/>
+        </w:rPr>
+        <w:t xml:space="preserve"> </w:t>
+      </w:r>
+      <w:r>
+        <w:rPr>
+          <w:b/>
+          <w:i/>
+          <w:sz w:val="28"/>
+          <w:u w:val="single"/>
+        </w:rPr>
         <w:t>Fully connected neural network</w:t>
       </w:r>
     </w:p>
@@ -49,8 +95,8 @@
         </w:rPr>
         <w:drawing>
           <wp:inline distT="0" distB="0" distL="0" distR="0" wp14:anchorId="0E70846C" wp14:editId="0D94D6F0">
-            <wp:extent cx="2476500" cy="1228371"/>
-            <wp:effectExtent l="0" t="0" r="0" b="0"/>
+            <wp:extent cx="1386473" cy="687705"/>
+            <wp:effectExtent l="0" t="0" r="4445" b="0"/>
             <wp:docPr id="2" name="Picture 2"/>
             <wp:cNvGraphicFramePr>
               <a:graphicFrameLocks xmlns:a="http://schemas.openxmlformats.org/drawingml/2006/main" noChangeAspect="1"/>
@@ -65,7 +111,7 @@
                     </pic:cNvPicPr>
                   </pic:nvPicPr>
                   <pic:blipFill>
-                    <a:blip r:embed="rId4" cstate="print">
+                    <a:blip r:embed="rId7" cstate="print">
                       <a:extLst>
                         <a:ext uri="{28A0092B-C50C-407E-A947-70E740481C1C}">
                           <a14:useLocalDpi xmlns:a14="http://schemas.microsoft.com/office/drawing/2010/main" val="0"/>
@@ -80,7 +126,7 @@
                   <pic:spPr bwMode="auto">
                     <a:xfrm>
                       <a:off x="0" y="0"/>
-                      <a:ext cx="2565625" cy="1272578"/>
+                      <a:ext cx="1466082" cy="727192"/>
                     </a:xfrm>
                     <a:prstGeom prst="rect">
                       <a:avLst/>
@@ -102,8 +148,8 @@
         </w:rPr>
         <w:drawing>
           <wp:inline distT="0" distB="0" distL="0" distR="0" wp14:anchorId="22067567" wp14:editId="6CD2BD71">
-            <wp:extent cx="2103120" cy="1220987"/>
-            <wp:effectExtent l="0" t="0" r="0" b="0"/>
+            <wp:extent cx="1245807" cy="723265"/>
+            <wp:effectExtent l="0" t="0" r="0" b="635"/>
             <wp:docPr id="1" name="Picture 1"/>
             <wp:cNvGraphicFramePr>
               <a:graphicFrameLocks xmlns:a="http://schemas.openxmlformats.org/drawingml/2006/main" noChangeAspect="1"/>
@@ -113,240 +159,6 @@
                 <pic:pic xmlns:pic="http://schemas.openxmlformats.org/drawingml/2006/picture">
                   <pic:nvPicPr>
                     <pic:cNvPr id="0" name="Picture 1"/>
-                    <pic:cNvPicPr>
-                      <a:picLocks noChangeAspect="1" noChangeArrowheads="1"/>
-                    </pic:cNvPicPr>
-                  </pic:nvPicPr>
-                  <pic:blipFill>
-                    <a:blip r:embed="rId5" cstate="print">
-                      <a:extLst>
-                        <a:ext uri="{28A0092B-C50C-407E-A947-70E740481C1C}">
-                          <a14:useLocalDpi xmlns:a14="http://schemas.microsoft.com/office/drawing/2010/main" val="0"/>
-                        </a:ext>
-                      </a:extLst>
-                    </a:blip>
-                    <a:srcRect/>
-                    <a:stretch>
-                      <a:fillRect/>
-                    </a:stretch>
-                  </pic:blipFill>
-                  <pic:spPr bwMode="auto">
-                    <a:xfrm>
-                      <a:off x="0" y="0"/>
-                      <a:ext cx="2210793" cy="1283497"/>
-                    </a:xfrm>
-                    <a:prstGeom prst="rect">
-                      <a:avLst/>
-                    </a:prstGeom>
-                    <a:noFill/>
-                    <a:ln>
-                      <a:noFill/>
-                    </a:ln>
-                  </pic:spPr>
-                </pic:pic>
-              </a:graphicData>
-            </a:graphic>
-          </wp:inline>
-        </w:drawing>
-      </w:r>
-      <w:r>
-        <w:rPr>
-          <w:noProof/>
-        </w:rPr>
-        <w:t xml:space="preserve"> </w:t>
-      </w:r>
-    </w:p>
-    <w:p>
-      <w:pPr>
-        <w:jc w:val="both"/>
-        <w:rPr>
-          <w:noProof/>
-        </w:rPr>
-      </w:pPr>
-      <w:r>
-        <w:rPr>
-          <w:noProof/>
-        </w:rPr>
-        <w:t>Above we evaluated the influence of learning rate decay technique and the influence of learning rate value. We can see that without a learning rate decay we could go to fast, the curb won’t be optimal cause of some bounds. A higher learning rate (not too high) with a learning rate decay enabled allow to converge quickly.</w:t>
-      </w:r>
-    </w:p>
-    <w:p>
-      <w:pPr>
-        <w:jc w:val="both"/>
-        <w:rPr>
-          <w:noProof/>
-        </w:rPr>
-      </w:pPr>
-      <w:r>
-        <w:rPr>
-          <w:noProof/>
-        </w:rPr>
-        <w:drawing>
-          <wp:inline distT="0" distB="0" distL="0" distR="0" wp14:anchorId="6BBA8DC3" wp14:editId="6EDD5977">
-            <wp:extent cx="2148840" cy="1285876"/>
-            <wp:effectExtent l="0" t="0" r="3810" b="9525"/>
-            <wp:docPr id="3" name="Picture 3"/>
-            <wp:cNvGraphicFramePr>
-              <a:graphicFrameLocks xmlns:a="http://schemas.openxmlformats.org/drawingml/2006/main" noChangeAspect="1"/>
-            </wp:cNvGraphicFramePr>
-            <a:graphic xmlns:a="http://schemas.openxmlformats.org/drawingml/2006/main">
-              <a:graphicData uri="http://schemas.openxmlformats.org/drawingml/2006/picture">
-                <pic:pic xmlns:pic="http://schemas.openxmlformats.org/drawingml/2006/picture">
-                  <pic:nvPicPr>
-                    <pic:cNvPr id="0" name="Picture 3"/>
-                    <pic:cNvPicPr>
-                      <a:picLocks noChangeAspect="1" noChangeArrowheads="1"/>
-                    </pic:cNvPicPr>
-                  </pic:nvPicPr>
-                  <pic:blipFill>
-                    <a:blip r:embed="rId6" cstate="print">
-                      <a:extLst>
-                        <a:ext uri="{28A0092B-C50C-407E-A947-70E740481C1C}">
-                          <a14:useLocalDpi xmlns:a14="http://schemas.microsoft.com/office/drawing/2010/main" val="0"/>
-                        </a:ext>
-                      </a:extLst>
-                    </a:blip>
-                    <a:srcRect/>
-                    <a:stretch>
-                      <a:fillRect/>
-                    </a:stretch>
-                  </pic:blipFill>
-                  <pic:spPr bwMode="auto">
-                    <a:xfrm>
-                      <a:off x="0" y="0"/>
-                      <a:ext cx="2222701" cy="1330075"/>
-                    </a:xfrm>
-                    <a:prstGeom prst="rect">
-                      <a:avLst/>
-                    </a:prstGeom>
-                    <a:noFill/>
-                    <a:ln>
-                      <a:noFill/>
-                    </a:ln>
-                  </pic:spPr>
-                </pic:pic>
-              </a:graphicData>
-            </a:graphic>
-          </wp:inline>
-        </w:drawing>
-      </w:r>
-      <w:r>
-        <w:rPr>
-          <w:noProof/>
-        </w:rPr>
-        <w:t xml:space="preserve"> </w:t>
-      </w:r>
-    </w:p>
-    <w:p>
-      <w:pPr>
-        <w:jc w:val="both"/>
-        <w:rPr>
-          <w:noProof/>
-        </w:rPr>
-      </w:pPr>
-      <w:r>
-        <w:rPr>
-          <w:noProof/>
-        </w:rPr>
-        <w:t xml:space="preserve">Thanks to the graph about batch size, we can compare the convergence’s speed. 5 seems to be the best choice for this problem with the parameters chosen. </w:t>
-      </w:r>
-    </w:p>
-    <w:p>
-      <w:pPr>
-        <w:jc w:val="both"/>
-        <w:rPr>
-          <w:noProof/>
-        </w:rPr>
-      </w:pPr>
-      <w:r>
-        <w:rPr>
-          <w:noProof/>
-        </w:rPr>
-        <w:drawing>
-          <wp:inline distT="0" distB="0" distL="0" distR="0" wp14:anchorId="3CBE0C2A" wp14:editId="61E56A51">
-            <wp:extent cx="2072640" cy="1248544"/>
-            <wp:effectExtent l="0" t="0" r="3810" b="8890"/>
-            <wp:docPr id="4" name="Picture 4"/>
-            <wp:cNvGraphicFramePr>
-              <a:graphicFrameLocks xmlns:a="http://schemas.openxmlformats.org/drawingml/2006/main" noChangeAspect="1"/>
-            </wp:cNvGraphicFramePr>
-            <a:graphic xmlns:a="http://schemas.openxmlformats.org/drawingml/2006/main">
-              <a:graphicData uri="http://schemas.openxmlformats.org/drawingml/2006/picture">
-                <pic:pic xmlns:pic="http://schemas.openxmlformats.org/drawingml/2006/picture">
-                  <pic:nvPicPr>
-                    <pic:cNvPr id="0" name="Picture 1"/>
-                    <pic:cNvPicPr>
-                      <a:picLocks noChangeAspect="1" noChangeArrowheads="1"/>
-                    </pic:cNvPicPr>
-                  </pic:nvPicPr>
-                  <pic:blipFill>
-                    <a:blip r:embed="rId7">
-                      <a:extLst>
-                        <a:ext uri="{28A0092B-C50C-407E-A947-70E740481C1C}">
-                          <a14:useLocalDpi xmlns:a14="http://schemas.microsoft.com/office/drawing/2010/main" val="0"/>
-                        </a:ext>
-                      </a:extLst>
-                    </a:blip>
-                    <a:srcRect/>
-                    <a:stretch>
-                      <a:fillRect/>
-                    </a:stretch>
-                  </pic:blipFill>
-                  <pic:spPr bwMode="auto">
-                    <a:xfrm>
-                      <a:off x="0" y="0"/>
-                      <a:ext cx="2116241" cy="1274809"/>
-                    </a:xfrm>
-                    <a:prstGeom prst="rect">
-                      <a:avLst/>
-                    </a:prstGeom>
-                    <a:noFill/>
-                    <a:ln>
-                      <a:noFill/>
-                    </a:ln>
-                  </pic:spPr>
-                </pic:pic>
-              </a:graphicData>
-            </a:graphic>
-          </wp:inline>
-        </w:drawing>
-      </w:r>
-    </w:p>
-    <w:p>
-      <w:pPr>
-        <w:jc w:val="both"/>
-        <w:rPr>
-          <w:noProof/>
-        </w:rPr>
-      </w:pPr>
-      <w:r>
-        <w:rPr>
-          <w:noProof/>
-        </w:rPr>
-        <w:t>Dropout is a regularization technique to help avoiding overfitting, in our case we don’t experiment overfitting so it doesn’t help improving our accuracy.</w:t>
-      </w:r>
-    </w:p>
-    <w:p>
-      <w:pPr>
-        <w:jc w:val="both"/>
-      </w:pPr>
-      <w:r>
-        <w:rPr>
-          <w:noProof/>
-        </w:rPr>
-        <w:drawing>
-          <wp:inline distT="0" distB="0" distL="0" distR="0" wp14:anchorId="392C9512" wp14:editId="7E5F9FBD">
-            <wp:extent cx="2049780" cy="1229323"/>
-            <wp:effectExtent l="0" t="0" r="7620" b="9525"/>
-            <wp:docPr id="5" name="Picture 5"/>
-            <wp:cNvGraphicFramePr>
-              <a:graphicFrameLocks xmlns:a="http://schemas.openxmlformats.org/drawingml/2006/main" noChangeAspect="1"/>
-            </wp:cNvGraphicFramePr>
-            <a:graphic xmlns:a="http://schemas.openxmlformats.org/drawingml/2006/main">
-              <a:graphicData uri="http://schemas.openxmlformats.org/drawingml/2006/picture">
-                <pic:pic xmlns:pic="http://schemas.openxmlformats.org/drawingml/2006/picture">
-                  <pic:nvPicPr>
-                    <pic:cNvPr id="0" name="Picture 5"/>
                     <pic:cNvPicPr>
                       <a:picLocks noChangeAspect="1" noChangeArrowheads="1"/>
                     </pic:cNvPicPr>
@@ -367,7 +179,7 @@
                   <pic:spPr bwMode="auto">
                     <a:xfrm>
                       <a:off x="0" y="0"/>
-                      <a:ext cx="2124556" cy="1274169"/>
+                      <a:ext cx="1322916" cy="768032"/>
                     </a:xfrm>
                     <a:prstGeom prst="rect">
                       <a:avLst/>
@@ -387,17 +199,39 @@
         <w:rPr>
           <w:noProof/>
         </w:rPr>
-        <w:t xml:space="preserve">  </w:t>
-      </w:r>
+        <w:t xml:space="preserve"> </w:t>
+      </w:r>
+    </w:p>
+    <w:p>
+      <w:pPr>
+        <w:jc w:val="both"/>
+        <w:rPr>
+          <w:noProof/>
+        </w:rPr>
+      </w:pPr>
+      <w:r>
+        <w:rPr>
+          <w:noProof/>
+        </w:rPr>
+        <w:t>Above we evaluated the influence of learning rate decay technique and the influence of learning rate value. We can see that without a learning rate decay we could go to fast, the curb won’t be optimal cause of some bounds. A higher learning rate (not too high) with a learning rate decay enabled allow to converge quickly.</w:t>
+      </w:r>
+    </w:p>
+    <w:p>
+      <w:pPr>
+        <w:jc w:val="both"/>
+        <w:rPr>
+          <w:noProof/>
+        </w:rPr>
+      </w:pPr>
       <w:r>
         <w:rPr>
           <w:noProof/>
         </w:rPr>
         <w:drawing>
-          <wp:inline distT="0" distB="0" distL="0" distR="0" wp14:anchorId="35800B73" wp14:editId="0C4402F0">
-            <wp:extent cx="2270760" cy="1244084"/>
-            <wp:effectExtent l="0" t="0" r="0" b="0"/>
-            <wp:docPr id="6" name="Picture 6"/>
+          <wp:inline distT="0" distB="0" distL="0" distR="0" wp14:anchorId="6BBA8DC3" wp14:editId="6EDD5977">
+            <wp:extent cx="1438927" cy="861060"/>
+            <wp:effectExtent l="0" t="0" r="8890" b="0"/>
+            <wp:docPr id="3" name="Picture 3"/>
             <wp:cNvGraphicFramePr>
               <a:graphicFrameLocks xmlns:a="http://schemas.openxmlformats.org/drawingml/2006/main" noChangeAspect="1"/>
             </wp:cNvGraphicFramePr>
@@ -405,7 +239,7 @@
               <a:graphicData uri="http://schemas.openxmlformats.org/drawingml/2006/picture">
                 <pic:pic xmlns:pic="http://schemas.openxmlformats.org/drawingml/2006/picture">
                   <pic:nvPicPr>
-                    <pic:cNvPr id="0" name="Picture 6"/>
+                    <pic:cNvPr id="0" name="Picture 3"/>
                     <pic:cNvPicPr>
                       <a:picLocks noChangeAspect="1" noChangeArrowheads="1"/>
                     </pic:cNvPicPr>
@@ -426,7 +260,7 @@
                   <pic:spPr bwMode="auto">
                     <a:xfrm>
                       <a:off x="0" y="0"/>
-                      <a:ext cx="2399825" cy="1314795"/>
+                      <a:ext cx="1536798" cy="919627"/>
                     </a:xfrm>
                     <a:prstGeom prst="rect">
                       <a:avLst/>
@@ -442,6 +276,210 @@
           </wp:inline>
         </w:drawing>
       </w:r>
+      <w:r>
+        <w:rPr>
+          <w:noProof/>
+        </w:rPr>
+        <w:t xml:space="preserve"> </w:t>
+      </w:r>
+      <w:r>
+        <w:rPr>
+          <w:noProof/>
+        </w:rPr>
+        <w:drawing>
+          <wp:inline distT="0" distB="0" distL="0" distR="0" wp14:anchorId="3F465EAD" wp14:editId="09AAECB1">
+            <wp:extent cx="1378803" cy="830580"/>
+            <wp:effectExtent l="0" t="0" r="0" b="7620"/>
+            <wp:docPr id="4" name="Picture 4"/>
+            <wp:cNvGraphicFramePr>
+              <a:graphicFrameLocks xmlns:a="http://schemas.openxmlformats.org/drawingml/2006/main" noChangeAspect="1"/>
+            </wp:cNvGraphicFramePr>
+            <a:graphic xmlns:a="http://schemas.openxmlformats.org/drawingml/2006/main">
+              <a:graphicData uri="http://schemas.openxmlformats.org/drawingml/2006/picture">
+                <pic:pic xmlns:pic="http://schemas.openxmlformats.org/drawingml/2006/picture">
+                  <pic:nvPicPr>
+                    <pic:cNvPr id="0" name="Picture 1"/>
+                    <pic:cNvPicPr>
+                      <a:picLocks noChangeAspect="1" noChangeArrowheads="1"/>
+                    </pic:cNvPicPr>
+                  </pic:nvPicPr>
+                  <pic:blipFill>
+                    <a:blip r:embed="rId10" cstate="print">
+                      <a:extLst>
+                        <a:ext uri="{28A0092B-C50C-407E-A947-70E740481C1C}">
+                          <a14:useLocalDpi xmlns:a14="http://schemas.microsoft.com/office/drawing/2010/main" val="0"/>
+                        </a:ext>
+                      </a:extLst>
+                    </a:blip>
+                    <a:srcRect/>
+                    <a:stretch>
+                      <a:fillRect/>
+                    </a:stretch>
+                  </pic:blipFill>
+                  <pic:spPr bwMode="auto">
+                    <a:xfrm>
+                      <a:off x="0" y="0"/>
+                      <a:ext cx="1475200" cy="888649"/>
+                    </a:xfrm>
+                    <a:prstGeom prst="rect">
+                      <a:avLst/>
+                    </a:prstGeom>
+                    <a:noFill/>
+                    <a:ln>
+                      <a:noFill/>
+                    </a:ln>
+                  </pic:spPr>
+                </pic:pic>
+              </a:graphicData>
+            </a:graphic>
+          </wp:inline>
+        </w:drawing>
+      </w:r>
+    </w:p>
+    <w:p>
+      <w:pPr>
+        <w:jc w:val="both"/>
+        <w:rPr>
+          <w:noProof/>
+        </w:rPr>
+      </w:pPr>
+      <w:r>
+        <w:rPr>
+          <w:noProof/>
+        </w:rPr>
+        <w:t xml:space="preserve">Thanks to the graph about batch size, we can compare the convergence’s speed. 5 seems to be the best choice for this problem with the parameters chosen. </w:t>
+      </w:r>
+    </w:p>
+    <w:p>
+      <w:pPr>
+        <w:jc w:val="both"/>
+        <w:rPr>
+          <w:noProof/>
+        </w:rPr>
+      </w:pPr>
+      <w:r>
+        <w:rPr>
+          <w:noProof/>
+        </w:rPr>
+        <w:t>Dropout is a regularization technique to help avoiding overfitting, in our case we don’t experiment overfitting so it doesn’t help improving our accuracy.</w:t>
+      </w:r>
+    </w:p>
+    <w:p>
+      <w:pPr>
+        <w:jc w:val="both"/>
+      </w:pPr>
+      <w:r>
+        <w:rPr>
+          <w:noProof/>
+        </w:rPr>
+        <w:drawing>
+          <wp:inline distT="0" distB="0" distL="0" distR="0" wp14:anchorId="392C9512" wp14:editId="7E5F9FBD">
+            <wp:extent cx="1341120" cy="804315"/>
+            <wp:effectExtent l="0" t="0" r="0" b="0"/>
+            <wp:docPr id="5" name="Picture 5"/>
+            <wp:cNvGraphicFramePr>
+              <a:graphicFrameLocks xmlns:a="http://schemas.openxmlformats.org/drawingml/2006/main" noChangeAspect="1"/>
+            </wp:cNvGraphicFramePr>
+            <a:graphic xmlns:a="http://schemas.openxmlformats.org/drawingml/2006/main">
+              <a:graphicData uri="http://schemas.openxmlformats.org/drawingml/2006/picture">
+                <pic:pic xmlns:pic="http://schemas.openxmlformats.org/drawingml/2006/picture">
+                  <pic:nvPicPr>
+                    <pic:cNvPr id="0" name="Picture 5"/>
+                    <pic:cNvPicPr>
+                      <a:picLocks noChangeAspect="1" noChangeArrowheads="1"/>
+                    </pic:cNvPicPr>
+                  </pic:nvPicPr>
+                  <pic:blipFill>
+                    <a:blip r:embed="rId11" cstate="print">
+                      <a:extLst>
+                        <a:ext uri="{28A0092B-C50C-407E-A947-70E740481C1C}">
+                          <a14:useLocalDpi xmlns:a14="http://schemas.microsoft.com/office/drawing/2010/main" val="0"/>
+                        </a:ext>
+                      </a:extLst>
+                    </a:blip>
+                    <a:srcRect/>
+                    <a:stretch>
+                      <a:fillRect/>
+                    </a:stretch>
+                  </pic:blipFill>
+                  <pic:spPr bwMode="auto">
+                    <a:xfrm>
+                      <a:off x="0" y="0"/>
+                      <a:ext cx="1422929" cy="853379"/>
+                    </a:xfrm>
+                    <a:prstGeom prst="rect">
+                      <a:avLst/>
+                    </a:prstGeom>
+                    <a:noFill/>
+                    <a:ln>
+                      <a:noFill/>
+                    </a:ln>
+                  </pic:spPr>
+                </pic:pic>
+              </a:graphicData>
+            </a:graphic>
+          </wp:inline>
+        </w:drawing>
+      </w:r>
+      <w:r>
+        <w:rPr>
+          <w:noProof/>
+        </w:rPr>
+        <w:t xml:space="preserve">  </w:t>
+      </w:r>
+      <w:r>
+        <w:rPr>
+          <w:noProof/>
+        </w:rPr>
+        <w:drawing>
+          <wp:inline distT="0" distB="0" distL="0" distR="0" wp14:anchorId="35800B73" wp14:editId="0C4402F0">
+            <wp:extent cx="1471972" cy="806450"/>
+            <wp:effectExtent l="0" t="0" r="0" b="0"/>
+            <wp:docPr id="6" name="Picture 6"/>
+            <wp:cNvGraphicFramePr>
+              <a:graphicFrameLocks xmlns:a="http://schemas.openxmlformats.org/drawingml/2006/main" noChangeAspect="1"/>
+            </wp:cNvGraphicFramePr>
+            <a:graphic xmlns:a="http://schemas.openxmlformats.org/drawingml/2006/main">
+              <a:graphicData uri="http://schemas.openxmlformats.org/drawingml/2006/picture">
+                <pic:pic xmlns:pic="http://schemas.openxmlformats.org/drawingml/2006/picture">
+                  <pic:nvPicPr>
+                    <pic:cNvPr id="0" name="Picture 6"/>
+                    <pic:cNvPicPr>
+                      <a:picLocks noChangeAspect="1" noChangeArrowheads="1"/>
+                    </pic:cNvPicPr>
+                  </pic:nvPicPr>
+                  <pic:blipFill>
+                    <a:blip r:embed="rId12" cstate="print">
+                      <a:extLst>
+                        <a:ext uri="{28A0092B-C50C-407E-A947-70E740481C1C}">
+                          <a14:useLocalDpi xmlns:a14="http://schemas.microsoft.com/office/drawing/2010/main" val="0"/>
+                        </a:ext>
+                      </a:extLst>
+                    </a:blip>
+                    <a:srcRect/>
+                    <a:stretch>
+                      <a:fillRect/>
+                    </a:stretch>
+                  </pic:blipFill>
+                  <pic:spPr bwMode="auto">
+                    <a:xfrm>
+                      <a:off x="0" y="0"/>
+                      <a:ext cx="1594142" cy="873384"/>
+                    </a:xfrm>
+                    <a:prstGeom prst="rect">
+                      <a:avLst/>
+                    </a:prstGeom>
+                    <a:noFill/>
+                    <a:ln>
+                      <a:noFill/>
+                    </a:ln>
+                  </pic:spPr>
+                </pic:pic>
+              </a:graphicData>
+            </a:graphic>
+          </wp:inline>
+        </w:drawing>
+      </w:r>
     </w:p>
     <w:p>
       <w:pPr>
@@ -476,11 +514,7 @@
         <w:t>th</w:t>
       </w:r>
       <w:r>
-        <w:t xml:space="preserve"> which would reduce the time to 2s). But, without the limitation of a few seconds for the training, we achieved 6.2% in a few minutes with hidden size: 2000, batch size: </w:t>
-      </w:r>
-      <w:r>
-        <w:lastRenderedPageBreak/>
-        <w:t xml:space="preserve">5, 4 layers and with learning rate decay turned ON. </w:t>
+        <w:t xml:space="preserve"> which would reduce the time to 2s). But, without the limitation of a few seconds for the training, we achieved 6.2% in a few minutes with hidden size: 2000, batch size: 5, 4 layers and with learning rate decay turned ON. </w:t>
       </w:r>
     </w:p>
     <w:p>
@@ -501,6 +535,14 @@
           <w:sz w:val="28"/>
           <w:u w:val="single"/>
         </w:rPr>
+        <w:t xml:space="preserve">2. </w:t>
+      </w:r>
+      <w:r>
+        <w:rPr>
+          <w:b/>
+          <w:sz w:val="28"/>
+          <w:u w:val="single"/>
+        </w:rPr>
         <w:t>Convolutional neural network.</w:t>
       </w:r>
     </w:p>
@@ -533,8 +575,8 @@
         </w:rPr>
         <w:drawing>
           <wp:inline distT="0" distB="0" distL="0" distR="0" wp14:anchorId="28316198" wp14:editId="0979C4BC">
-            <wp:extent cx="2019300" cy="1211042"/>
-            <wp:effectExtent l="0" t="0" r="0" b="8255"/>
+            <wp:extent cx="1307621" cy="784225"/>
+            <wp:effectExtent l="0" t="0" r="6985" b="0"/>
             <wp:docPr id="8" name="Picture 8"/>
             <wp:cNvGraphicFramePr>
               <a:graphicFrameLocks xmlns:a="http://schemas.openxmlformats.org/drawingml/2006/main" noChangeAspect="1"/>
@@ -549,7 +591,7 @@
                     </pic:cNvPicPr>
                   </pic:nvPicPr>
                   <pic:blipFill>
-                    <a:blip r:embed="rId10">
+                    <a:blip r:embed="rId13" cstate="print">
                       <a:extLst>
                         <a:ext uri="{28A0092B-C50C-407E-A947-70E740481C1C}">
                           <a14:useLocalDpi xmlns:a14="http://schemas.microsoft.com/office/drawing/2010/main" val="0"/>
@@ -564,7 +606,7 @@
                   <pic:spPr bwMode="auto">
                     <a:xfrm>
                       <a:off x="0" y="0"/>
-                      <a:ext cx="2096030" cy="1257060"/>
+                      <a:ext cx="1425785" cy="855092"/>
                     </a:xfrm>
                     <a:prstGeom prst="rect">
                       <a:avLst/>
@@ -592,8 +634,8 @@
         </w:rPr>
         <w:drawing>
           <wp:inline distT="0" distB="0" distL="0" distR="0" wp14:anchorId="1F7D22D6" wp14:editId="1EAE2A9C">
-            <wp:extent cx="2436830" cy="1257300"/>
-            <wp:effectExtent l="0" t="0" r="1905" b="0"/>
+            <wp:extent cx="1528554" cy="788670"/>
+            <wp:effectExtent l="0" t="0" r="0" b="0"/>
             <wp:docPr id="9" name="Picture 9"/>
             <wp:cNvGraphicFramePr>
               <a:graphicFrameLocks xmlns:a="http://schemas.openxmlformats.org/drawingml/2006/main" noChangeAspect="1"/>
@@ -608,7 +650,7 @@
                     </pic:cNvPicPr>
                   </pic:nvPicPr>
                   <pic:blipFill>
-                    <a:blip r:embed="rId11">
+                    <a:blip r:embed="rId14" cstate="print">
                       <a:extLst>
                         <a:ext uri="{28A0092B-C50C-407E-A947-70E740481C1C}">
                           <a14:useLocalDpi xmlns:a14="http://schemas.microsoft.com/office/drawing/2010/main" val="0"/>
@@ -623,7 +665,7 @@
                   <pic:spPr bwMode="auto">
                     <a:xfrm>
                       <a:off x="0" y="0"/>
-                      <a:ext cx="2536039" cy="1308487"/>
+                      <a:ext cx="1637366" cy="844812"/>
                     </a:xfrm>
                     <a:prstGeom prst="rect">
                       <a:avLst/>
@@ -651,6 +693,7 @@
         <w:rPr>
           <w:noProof/>
         </w:rPr>
+        <w:lastRenderedPageBreak/>
         <w:t xml:space="preserve">Contrary to the fully connected neural network, increasing the number of hidden size in our CNN changes a lot the accuracy.We also wanted to verified the impact of using only one or two fully connected layers. Two fully connected layers is more appropriate. </w:t>
       </w:r>
     </w:p>
@@ -667,8 +710,8 @@
         </w:rPr>
         <w:drawing>
           <wp:inline distT="0" distB="0" distL="0" distR="0" wp14:anchorId="1AA5655C" wp14:editId="562E4739">
-            <wp:extent cx="2219373" cy="1348740"/>
-            <wp:effectExtent l="0" t="0" r="9525" b="3810"/>
+            <wp:extent cx="1325880" cy="805754"/>
+            <wp:effectExtent l="0" t="0" r="7620" b="0"/>
             <wp:docPr id="10" name="Picture 10"/>
             <wp:cNvGraphicFramePr>
               <a:graphicFrameLocks xmlns:a="http://schemas.openxmlformats.org/drawingml/2006/main" noChangeAspect="1"/>
@@ -683,7 +726,7 @@
                     </pic:cNvPicPr>
                   </pic:nvPicPr>
                   <pic:blipFill>
-                    <a:blip r:embed="rId12">
+                    <a:blip r:embed="rId15" cstate="print">
                       <a:extLst>
                         <a:ext uri="{28A0092B-C50C-407E-A947-70E740481C1C}">
                           <a14:useLocalDpi xmlns:a14="http://schemas.microsoft.com/office/drawing/2010/main" val="0"/>
@@ -698,7 +741,7 @@
                   <pic:spPr bwMode="auto">
                     <a:xfrm>
                       <a:off x="0" y="0"/>
-                      <a:ext cx="2274203" cy="1382061"/>
+                      <a:ext cx="1393164" cy="846643"/>
                     </a:xfrm>
                     <a:prstGeom prst="rect">
                       <a:avLst/>
@@ -720,22 +763,14 @@
         </w:rPr>
         <w:t xml:space="preserve"> </w:t>
       </w:r>
-    </w:p>
-    <w:p>
-      <w:pPr>
-        <w:jc w:val="both"/>
-        <w:rPr>
-          <w:noProof/>
-        </w:rPr>
-      </w:pPr>
       <w:r>
         <w:rPr>
           <w:noProof/>
         </w:rPr>
         <w:drawing>
           <wp:inline distT="0" distB="0" distL="0" distR="0" wp14:anchorId="486F3684" wp14:editId="6D8B3380">
-            <wp:extent cx="2414918" cy="1257300"/>
-            <wp:effectExtent l="0" t="0" r="4445" b="0"/>
+            <wp:extent cx="1508760" cy="785522"/>
+            <wp:effectExtent l="0" t="0" r="0" b="0"/>
             <wp:docPr id="11" name="Picture 11"/>
             <wp:cNvGraphicFramePr>
               <a:graphicFrameLocks xmlns:a="http://schemas.openxmlformats.org/drawingml/2006/main" noChangeAspect="1"/>
@@ -750,7 +785,7 @@
                     </pic:cNvPicPr>
                   </pic:nvPicPr>
                   <pic:blipFill>
-                    <a:blip r:embed="rId13">
+                    <a:blip r:embed="rId16" cstate="print">
                       <a:extLst>
                         <a:ext uri="{28A0092B-C50C-407E-A947-70E740481C1C}">
                           <a14:useLocalDpi xmlns:a14="http://schemas.microsoft.com/office/drawing/2010/main" val="0"/>
@@ -765,7 +800,7 @@
                   <pic:spPr bwMode="auto">
                     <a:xfrm>
                       <a:off x="0" y="0"/>
-                      <a:ext cx="2498367" cy="1300747"/>
+                      <a:ext cx="1641353" cy="854555"/>
                     </a:xfrm>
                     <a:prstGeom prst="rect">
                       <a:avLst/>
@@ -826,6 +861,14 @@
           <w:sz w:val="28"/>
           <w:u w:val="single"/>
         </w:rPr>
+        <w:t xml:space="preserve">3. </w:t>
+      </w:r>
+      <w:r>
+        <w:rPr>
+          <w:b/>
+          <w:sz w:val="28"/>
+          <w:u w:val="single"/>
+        </w:rPr>
         <w:t>Weight sharing and auxiliary loss.</w:t>
       </w:r>
     </w:p>
@@ -834,19 +877,540 @@
         <w:jc w:val="both"/>
       </w:pPr>
       <w:r>
-        <w:t>For this architecture we are using weight sharing, the same neural network for the recognition of the two images in each pair. Then we implemented layers and loss for the digit comparison. The loss we want to minimize is the addition of the two losses coming from the digit recognition of the two images in the pair and a loss based on the digit comparison. The main difference between this architecture and the previous ones is how we do the digit comparison. It was simple logic comparison, now, the neural network learns how to compare the digits in the neural network itself. We used the best parameters we previously found for the digit recognition part, and we used fully connected layers to learn how to compare the digits. We finally got 1.9% of test error. The training is unfortunately too slow. The best architecture to respect the performances wanted of 2s of training for 15% of error is a fully connected neural network with hidden size 50 and 3 layers.</w:t>
+        <w:t xml:space="preserve">For this architecture we are using weight sharing, the same neural network for the recognition of the two images in each pair. Then we implemented layers and loss for the digit comparison. The loss we want to minimize is the addition of the two losses coming from the digit recognition of the two images in the pair and a loss based on the digit </w:t>
       </w:r>
       <w:bookmarkStart w:id="0" w:name="_GoBack"/>
       <w:bookmarkEnd w:id="0"/>
+      <w:r>
+        <w:t xml:space="preserve">comparison. The main difference between this architecture and the previous ones is how we do the digit comparison. It was simple logic comparison, now, the neural network learns how to compare the digits in the neural network itself. We used the best parameters we previously found for the digit recognition part, and we used fully connected layers to learn how to compare the digits. We finally got 1.9% of test error. The training </w:t>
+      </w:r>
+      <w:r>
+        <w:t>is unfortunately too slow. The best architecture to respect the performances wanted of 2s of training for 15% of error is a fully connected neural network with hidden size 50 and 3 layers.</w:t>
+      </w:r>
+    </w:p>
+    <w:p>
+      <w:pPr>
+        <w:jc w:val="both"/>
+      </w:pPr>
+      <w:r>
+        <w:rPr>
+          <w:noProof/>
+        </w:rPr>
+        <mc:AlternateContent>
+          <mc:Choice Requires="wps">
+            <w:drawing>
+              <wp:anchor distT="0" distB="0" distL="114300" distR="114300" simplePos="0" relativeHeight="251659264" behindDoc="0" locked="0" layoutInCell="1" allowOverlap="1">
+                <wp:simplePos x="0" y="0"/>
+                <wp:positionH relativeFrom="column">
+                  <wp:align>left</wp:align>
+                </wp:positionH>
+                <wp:positionV relativeFrom="paragraph">
+                  <wp:posOffset>97155</wp:posOffset>
+                </wp:positionV>
+                <wp:extent cx="2613660" cy="0"/>
+                <wp:effectExtent l="0" t="0" r="0" b="0"/>
+                <wp:wrapNone/>
+                <wp:docPr id="13" name="Straight Connector 13"/>
+                <wp:cNvGraphicFramePr/>
+                <a:graphic xmlns:a="http://schemas.openxmlformats.org/drawingml/2006/main">
+                  <a:graphicData uri="http://schemas.microsoft.com/office/word/2010/wordprocessingShape">
+                    <wps:wsp>
+                      <wps:cNvCnPr/>
+                      <wps:spPr>
+                        <a:xfrm>
+                          <a:off x="0" y="0"/>
+                          <a:ext cx="2613660" cy="0"/>
+                        </a:xfrm>
+                        <a:prstGeom prst="line">
+                          <a:avLst/>
+                        </a:prstGeom>
+                      </wps:spPr>
+                      <wps:style>
+                        <a:lnRef idx="1">
+                          <a:schemeClr val="dk1"/>
+                        </a:lnRef>
+                        <a:fillRef idx="0">
+                          <a:schemeClr val="dk1"/>
+                        </a:fillRef>
+                        <a:effectRef idx="0">
+                          <a:schemeClr val="dk1"/>
+                        </a:effectRef>
+                        <a:fontRef idx="minor">
+                          <a:schemeClr val="tx1"/>
+                        </a:fontRef>
+                      </wps:style>
+                      <wps:bodyPr/>
+                    </wps:wsp>
+                  </a:graphicData>
+                </a:graphic>
+                <wp14:sizeRelH relativeFrom="margin">
+                  <wp14:pctWidth>0</wp14:pctWidth>
+                </wp14:sizeRelH>
+                <wp14:sizeRelV relativeFrom="margin">
+                  <wp14:pctHeight>0</wp14:pctHeight>
+                </wp14:sizeRelV>
+              </wp:anchor>
+            </w:drawing>
+          </mc:Choice>
+          <mc:Fallback>
+            <w:pict>
+              <v:line w14:anchorId="4CF01A04" id="Straight Connector 13" o:spid="_x0000_s1026" style="position:absolute;z-index:251659264;visibility:visible;mso-wrap-style:square;mso-width-percent:0;mso-height-percent:0;mso-wrap-distance-left:9pt;mso-wrap-distance-top:0;mso-wrap-distance-right:9pt;mso-wrap-distance-bottom:0;mso-position-horizontal:left;mso-position-horizontal-relative:text;mso-position-vertical:absolute;mso-position-vertical-relative:text;mso-width-percent:0;mso-height-percent:0;mso-width-relative:margin;mso-height-relative:margin" from="0,7.65pt" to="205.8pt,7.65pt" o:gfxdata="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" strokecolor="black [3200]" strokeweight=".5pt">
+                <v:stroke joinstyle="miter"/>
+              </v:line>
+            </w:pict>
+          </mc:Fallback>
+        </mc:AlternateContent>
+      </w:r>
+    </w:p>
+    <w:p>
+      <w:pPr>
+        <w:jc w:val="center"/>
+        <w:rPr>
+          <w:b/>
+          <w:color w:val="C00000"/>
+          <w:sz w:val="32"/>
+        </w:rPr>
+      </w:pPr>
+      <w:r>
+        <w:rPr>
+          <w:b/>
+          <w:color w:val="C00000"/>
+          <w:sz w:val="32"/>
+        </w:rPr>
+        <w:t>Project 2</w:t>
+      </w:r>
+      <w:r>
+        <w:rPr>
+          <w:b/>
+          <w:color w:val="C00000"/>
+          <w:sz w:val="32"/>
+        </w:rPr>
+        <w:t>:</w:t>
+      </w:r>
     </w:p>
     <w:sectPr>
+      <w:headerReference w:type="default" r:id="rId17"/>
+      <w:footerReference w:type="default" r:id="rId18"/>
       <w:pgSz w:w="11906" w:h="16838"/>
-      <w:pgMar w:top="1440" w:right="1440" w:bottom="1440" w:left="1440" w:header="708" w:footer="708" w:gutter="0"/>
+      <w:pgMar w:top="1440" w:right="1080" w:bottom="1440" w:left="1080" w:header="708" w:footer="283" w:gutter="0"/>
       <w:cols w:num="2" w:space="708"/>
       <w:docGrid w:linePitch="360"/>
     </w:sectPr>
   </w:body>
 </w:document>
+</file>
+
+<file path=word/endnotes.xml><?xml version="1.0" encoding="utf-8"?>
+<w:endnotes xmlns:wpc="http://schemas.microsoft.com/office/word/2010/wordprocessingCanvas" xmlns:cx="http://schemas.microsoft.com/office/drawing/2014/chartex" xmlns:cx1="http://schemas.microsoft.com/office/drawing/2015/9/8/chartex" xmlns:cx2="http://schemas.microsoft.com/office/drawing/2015/10/21/chartex" xmlns:cx3="http://schemas.microsoft.com/office/drawing/2016/5/9/chartex" xmlns:cx4="http://schemas.microsoft.com/office/drawing/2016/5/10/chartex" xmlns:cx5="http://schemas.microsoft.com/office/drawing/2016/5/11/chartex" xmlns:cx6="http://schemas.microsoft.com/office/drawing/2016/5/12/chartex" xmlns:cx7="http://schemas.microsoft.com/office/drawing/2016/5/13/chartex" xmlns:cx8="http://schemas.microsoft.com/office/drawing/2016/5/14/chartex" xmlns:mc="http://schemas.openxmlformats.org/markup-compatibility/2006" xmlns:aink="http://schemas.microsoft.com/office/drawing/2016/ink" xmlns:am3d="http://schemas.microsoft.com/office/drawing/2017/model3d" xmlns:o="urn:schemas-microsoft-com:office:office" xmlns:r="http://schemas.openxmlformats.org/officeDocument/2006/relationships" xmlns:m="http://schemas.openxmlformats.org/officeDocument/2006/math" xmlns:v="urn:schemas-microsoft-com:vml" xmlns:wp14="http://schemas.microsoft.com/office/word/2010/wordprocessingDrawing" xmlns:wp="http://schemas.openxmlformats.org/drawingml/2006/wordprocessingDrawing" xmlns:w10="urn:schemas-microsoft-com:office:word" xmlns:w="http://schemas.openxmlformats.org/wordprocessingml/2006/main" xmlns:w14="http://schemas.microsoft.com/office/word/2010/wordml" xmlns:w15="http://schemas.microsoft.com/office/word/2012/wordml" xmlns:w16cid="http://schemas.microsoft.com/office/word/2016/wordml/cid" xmlns:w16se="http://schemas.microsoft.com/office/word/2015/wordml/symex" xmlns:wpg="http://schemas.microsoft.com/office/word/2010/wordprocessingGroup" xmlns:wpi="http://schemas.microsoft.com/office/word/2010/wordprocessingInk" xmlns:wne="http://schemas.microsoft.com/office/word/2006/wordml" xmlns:wps="http://schemas.microsoft.com/office/word/2010/wordprocessingShape" mc:Ignorable="w14 w15 w16se w16cid wp14">
+  <w:endnote w:type="separator" w:id="-1">
+    <w:p>
+      <w:pPr>
+        <w:spacing w:after="0" w:line="240" w:lineRule="auto"/>
+      </w:pPr>
+      <w:r>
+        <w:separator/>
+      </w:r>
+    </w:p>
+  </w:endnote>
+  <w:endnote w:type="continuationSeparator" w:id="0">
+    <w:p>
+      <w:pPr>
+        <w:spacing w:after="0" w:line="240" w:lineRule="auto"/>
+      </w:pPr>
+      <w:r>
+        <w:continuationSeparator/>
+      </w:r>
+    </w:p>
+  </w:endnote>
+</w:endnotes>
+</file>
+
+<file path=word/footer1.xml><?xml version="1.0" encoding="utf-8"?>
+<w:ftr xmlns:wpc="http://schemas.microsoft.com/office/word/2010/wordprocessingCanvas" xmlns:cx="http://schemas.microsoft.com/office/drawing/2014/chartex" xmlns:cx1="http://schemas.microsoft.com/office/drawing/2015/9/8/chartex" xmlns:cx2="http://schemas.microsoft.com/office/drawing/2015/10/21/chartex" xmlns:cx3="http://schemas.microsoft.com/office/drawing/2016/5/9/chartex" xmlns:cx4="http://schemas.microsoft.com/office/drawing/2016/5/10/chartex" xmlns:cx5="http://schemas.microsoft.com/office/drawing/2016/5/11/chartex" xmlns:cx6="http://schemas.microsoft.com/office/drawing/2016/5/12/chartex" xmlns:cx7="http://schemas.microsoft.com/office/drawing/2016/5/13/chartex" xmlns:cx8="http://schemas.microsoft.com/office/drawing/2016/5/14/chartex" xmlns:mc="http://schemas.openxmlformats.org/markup-compatibility/2006" xmlns:aink="http://schemas.microsoft.com/office/drawing/2016/ink" xmlns:am3d="http://schemas.microsoft.com/office/drawing/2017/model3d" xmlns:o="urn:schemas-microsoft-com:office:office" xmlns:r="http://schemas.openxmlformats.org/officeDocument/2006/relationships" xmlns:m="http://schemas.openxmlformats.org/officeDocument/2006/math" xmlns:v="urn:schemas-microsoft-com:vml" xmlns:wp14="http://schemas.microsoft.com/office/word/2010/wordprocessingDrawing" xmlns:wp="http://schemas.openxmlformats.org/drawingml/2006/wordprocessingDrawing" xmlns:w10="urn:schemas-microsoft-com:office:word" xmlns:w="http://schemas.openxmlformats.org/wordprocessingml/2006/main" xmlns:w14="http://schemas.microsoft.com/office/word/2010/wordml" xmlns:w15="http://schemas.microsoft.com/office/word/2012/wordml" xmlns:w16cid="http://schemas.microsoft.com/office/word/2016/wordml/cid" xmlns:w16se="http://schemas.microsoft.com/office/word/2015/wordml/symex" xmlns:wpg="http://schemas.microsoft.com/office/word/2010/wordprocessingGroup" xmlns:wpi="http://schemas.microsoft.com/office/word/2010/wordprocessingInk" xmlns:wne="http://schemas.microsoft.com/office/word/2006/wordml" xmlns:wps="http://schemas.microsoft.com/office/word/2010/wordprocessingShape" mc:Ignorable="w14 w15 w16se w16cid wp14">
+  <w:sdt>
+    <w:sdtPr>
+      <w:id w:val="1285927581"/>
+      <w:docPartObj>
+        <w:docPartGallery w:val="Page Numbers (Bottom of Page)"/>
+        <w:docPartUnique/>
+      </w:docPartObj>
+    </w:sdtPr>
+    <w:sdtContent>
+      <w:p>
+        <w:pPr>
+          <w:pStyle w:val="Footer"/>
+        </w:pPr>
+        <w:r>
+          <w:rPr>
+            <w:noProof/>
+          </w:rPr>
+          <mc:AlternateContent>
+            <mc:Choice Requires="wps">
+              <w:drawing>
+                <wp:anchor distT="0" distB="0" distL="114300" distR="114300" simplePos="0" relativeHeight="251659264" behindDoc="0" locked="0" layoutInCell="1" allowOverlap="1">
+                  <wp:simplePos x="0" y="0"/>
+                  <wp:positionH relativeFrom="rightMargin">
+                    <wp:align>center</wp:align>
+                  </wp:positionH>
+                  <wp:positionV relativeFrom="bottomMargin">
+                    <wp:align>center</wp:align>
+                  </wp:positionV>
+                  <wp:extent cx="565785" cy="191770"/>
+                  <wp:effectExtent l="0" t="0" r="0" b="0"/>
+                  <wp:wrapNone/>
+                  <wp:docPr id="15" name="Rectangle 15"/>
+                  <wp:cNvGraphicFramePr>
+                    <a:graphicFrameLocks xmlns:a="http://schemas.openxmlformats.org/drawingml/2006/main"/>
+                  </wp:cNvGraphicFramePr>
+                  <a:graphic xmlns:a="http://schemas.openxmlformats.org/drawingml/2006/main">
+                    <a:graphicData uri="http://schemas.microsoft.com/office/word/2010/wordprocessingShape">
+                      <wps:wsp>
+                        <wps:cNvSpPr>
+                          <a:spLocks noChangeArrowheads="1"/>
+                        </wps:cNvSpPr>
+                        <wps:spPr bwMode="auto">
+                          <a:xfrm rot="10800000" flipH="1">
+                            <a:off x="0" y="0"/>
+                            <a:ext cx="565785" cy="191770"/>
+                          </a:xfrm>
+                          <a:prstGeom prst="rect">
+                            <a:avLst/>
+                          </a:prstGeom>
+                          <a:noFill/>
+                          <a:ln>
+                            <a:noFill/>
+                          </a:ln>
+                          <a:extLst>
+                            <a:ext uri="{909E8E84-426E-40DD-AFC4-6F175D3DCCD1}">
+                              <a14:hiddenFill xmlns:a14="http://schemas.microsoft.com/office/drawing/2010/main">
+                                <a:solidFill>
+                                  <a:srgbClr val="C0504D"/>
+                                </a:solidFill>
+                              </a14:hiddenFill>
+                            </a:ext>
+                            <a:ext uri="{91240B29-F687-4F45-9708-019B960494DF}">
+                              <a14:hiddenLine xmlns:a14="http://schemas.microsoft.com/office/drawing/2010/main" w="28575">
+                                <a:solidFill>
+                                  <a:srgbClr val="5C83B4"/>
+                                </a:solidFill>
+                                <a:miter lim="800000"/>
+                                <a:headEnd/>
+                                <a:tailEnd/>
+                              </a14:hiddenLine>
+                            </a:ext>
+                          </a:extLst>
+                        </wps:spPr>
+                        <wps:txbx>
+                          <w:txbxContent>
+                            <w:p>
+                              <w:pPr>
+                                <w:pBdr>
+                                  <w:top w:val="single" w:sz="4" w:space="1" w:color="7F7F7F" w:themeColor="background1" w:themeShade="7F"/>
+                                </w:pBdr>
+                                <w:jc w:val="center"/>
+                                <w:rPr>
+                                  <w:color w:val="ED7D31" w:themeColor="accent2"/>
+                                </w:rPr>
+                              </w:pPr>
+                              <w:r>
+                                <w:fldChar w:fldCharType="begin"/>
+                              </w:r>
+                              <w:r>
+                                <w:instrText xml:space="preserve"> PAGE   \* MERGEFORMAT </w:instrText>
+                              </w:r>
+                              <w:r>
+                                <w:fldChar w:fldCharType="separate"/>
+                              </w:r>
+                              <w:r>
+                                <w:rPr>
+                                  <w:noProof/>
+                                  <w:color w:val="ED7D31" w:themeColor="accent2"/>
+                                </w:rPr>
+                                <w:t>2</w:t>
+                              </w:r>
+                              <w:r>
+                                <w:rPr>
+                                  <w:noProof/>
+                                  <w:color w:val="ED7D31" w:themeColor="accent2"/>
+                                </w:rPr>
+                                <w:fldChar w:fldCharType="end"/>
+                              </w:r>
+                            </w:p>
+                          </w:txbxContent>
+                        </wps:txbx>
+                        <wps:bodyPr rot="0" vert="horz" wrap="square" lIns="91440" tIns="0" rIns="91440" bIns="0" anchor="t" anchorCtr="0" upright="1">
+                          <a:noAutofit/>
+                        </wps:bodyPr>
+                      </wps:wsp>
+                    </a:graphicData>
+                  </a:graphic>
+                  <wp14:sizeRelH relativeFrom="page">
+                    <wp14:pctWidth>0</wp14:pctWidth>
+                  </wp14:sizeRelH>
+                  <wp14:sizeRelV relativeFrom="bottomMargin">
+                    <wp14:pctHeight>0</wp14:pctHeight>
+                  </wp14:sizeRelV>
+                </wp:anchor>
+              </w:drawing>
+            </mc:Choice>
+            <mc:Fallback>
+              <w:pict>
+                <v:rect id="Rectangle 15" o:spid="_x0000_s1026" style="position:absolute;margin-left:0;margin-top:0;width:44.55pt;height:15.1pt;rotation:180;flip:x;z-index:251659264;visibility:visible;mso-wrap-style:square;mso-width-percent:0;mso-height-percent:0;mso-wrap-distance-left:9pt;mso-wrap-distance-top:0;mso-wrap-distance-right:9pt;mso-wrap-distance-bottom:0;mso-position-horizontal:center;mso-position-horizontal-relative:right-margin-area;mso-position-vertical:center;mso-position-vertical-relative:bottom-margin-area;mso-width-percent:0;mso-height-percent:0;mso-width-relative:page;mso-height-relative:bottom-margin-area;v-text-anchor:top" o:gfxdata="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" filled="f" fillcolor="#c0504d" stroked="f" strokecolor="#5c83b4" strokeweight="2.25pt">
+                  <v:textbox inset=",0,,0">
+                    <w:txbxContent>
+                      <w:p>
+                        <w:pPr>
+                          <w:pBdr>
+                            <w:top w:val="single" w:sz="4" w:space="1" w:color="7F7F7F" w:themeColor="background1" w:themeShade="7F"/>
+                          </w:pBdr>
+                          <w:jc w:val="center"/>
+                          <w:rPr>
+                            <w:color w:val="ED7D31" w:themeColor="accent2"/>
+                          </w:rPr>
+                        </w:pPr>
+                        <w:r>
+                          <w:fldChar w:fldCharType="begin"/>
+                        </w:r>
+                        <w:r>
+                          <w:instrText xml:space="preserve"> PAGE   \* MERGEFORMAT </w:instrText>
+                        </w:r>
+                        <w:r>
+                          <w:fldChar w:fldCharType="separate"/>
+                        </w:r>
+                        <w:r>
+                          <w:rPr>
+                            <w:noProof/>
+                            <w:color w:val="ED7D31" w:themeColor="accent2"/>
+                          </w:rPr>
+                          <w:t>2</w:t>
+                        </w:r>
+                        <w:r>
+                          <w:rPr>
+                            <w:noProof/>
+                            <w:color w:val="ED7D31" w:themeColor="accent2"/>
+                          </w:rPr>
+                          <w:fldChar w:fldCharType="end"/>
+                        </w:r>
+                      </w:p>
+                    </w:txbxContent>
+                  </v:textbox>
+                  <w10:wrap anchorx="margin" anchory="margin"/>
+                </v:rect>
+              </w:pict>
+            </mc:Fallback>
+          </mc:AlternateContent>
+        </w:r>
+      </w:p>
+    </w:sdtContent>
+  </w:sdt>
+</w:ftr>
+</file>
+
+<file path=word/footnotes.xml><?xml version="1.0" encoding="utf-8"?>
+<w:footnotes xmlns:wpc="http://schemas.microsoft.com/office/word/2010/wordprocessingCanvas" xmlns:cx="http://schemas.microsoft.com/office/drawing/2014/chartex" xmlns:cx1="http://schemas.microsoft.com/office/drawing/2015/9/8/chartex" xmlns:cx2="http://schemas.microsoft.com/office/drawing/2015/10/21/chartex" xmlns:cx3="http://schemas.microsoft.com/office/drawing/2016/5/9/chartex" xmlns:cx4="http://schemas.microsoft.com/office/drawing/2016/5/10/chartex" xmlns:cx5="http://schemas.microsoft.com/office/drawing/2016/5/11/chartex" xmlns:cx6="http://schemas.microsoft.com/office/drawing/2016/5/12/chartex" xmlns:cx7="http://schemas.microsoft.com/office/drawing/2016/5/13/chartex" xmlns:cx8="http://schemas.microsoft.com/office/drawing/2016/5/14/chartex" xmlns:mc="http://schemas.openxmlformats.org/markup-compatibility/2006" xmlns:aink="http://schemas.microsoft.com/office/drawing/2016/ink" xmlns:am3d="http://schemas.microsoft.com/office/drawing/2017/model3d" xmlns:o="urn:schemas-microsoft-com:office:office" xmlns:r="http://schemas.openxmlformats.org/officeDocument/2006/relationships" xmlns:m="http://schemas.openxmlformats.org/officeDocument/2006/math" xmlns:v="urn:schemas-microsoft-com:vml" xmlns:wp14="http://schemas.microsoft.com/office/word/2010/wordprocessingDrawing" xmlns:wp="http://schemas.openxmlformats.org/drawingml/2006/wordprocessingDrawing" xmlns:w10="urn:schemas-microsoft-com:office:word" xmlns:w="http://schemas.openxmlformats.org/wordprocessingml/2006/main" xmlns:w14="http://schemas.microsoft.com/office/word/2010/wordml" xmlns:w15="http://schemas.microsoft.com/office/word/2012/wordml" xmlns:w16cid="http://schemas.microsoft.com/office/word/2016/wordml/cid" xmlns:w16se="http://schemas.microsoft.com/office/word/2015/wordml/symex" xmlns:wpg="http://schemas.microsoft.com/office/word/2010/wordprocessingGroup" xmlns:wpi="http://schemas.microsoft.com/office/word/2010/wordprocessingInk" xmlns:wne="http://schemas.microsoft.com/office/word/2006/wordml" xmlns:wps="http://schemas.microsoft.com/office/word/2010/wordprocessingShape" mc:Ignorable="w14 w15 w16se w16cid wp14">
+  <w:footnote w:type="separator" w:id="-1">
+    <w:p>
+      <w:pPr>
+        <w:spacing w:after="0" w:line="240" w:lineRule="auto"/>
+      </w:pPr>
+      <w:r>
+        <w:separator/>
+      </w:r>
+    </w:p>
+  </w:footnote>
+  <w:footnote w:type="continuationSeparator" w:id="0">
+    <w:p>
+      <w:pPr>
+        <w:spacing w:after="0" w:line="240" w:lineRule="auto"/>
+      </w:pPr>
+      <w:r>
+        <w:continuationSeparator/>
+      </w:r>
+    </w:p>
+  </w:footnote>
+</w:footnotes>
+</file>
+
+<file path=word/header1.xml><?xml version="1.0" encoding="utf-8"?>
+<w:hdr xmlns:wpc="http://schemas.microsoft.com/office/word/2010/wordprocessingCanvas" xmlns:cx="http://schemas.microsoft.com/office/drawing/2014/chartex" xmlns:cx1="http://schemas.microsoft.com/office/drawing/2015/9/8/chartex" xmlns:cx2="http://schemas.microsoft.com/office/drawing/2015/10/21/chartex" xmlns:cx3="http://schemas.microsoft.com/office/drawing/2016/5/9/chartex" xmlns:cx4="http://schemas.microsoft.com/office/drawing/2016/5/10/chartex" xmlns:cx5="http://schemas.microsoft.com/office/drawing/2016/5/11/chartex" xmlns:cx6="http://schemas.microsoft.com/office/drawing/2016/5/12/chartex" xmlns:cx7="http://schemas.microsoft.com/office/drawing/2016/5/13/chartex" xmlns:cx8="http://schemas.microsoft.com/office/drawing/2016/5/14/chartex" xmlns:mc="http://schemas.openxmlformats.org/markup-compatibility/2006" xmlns:aink="http://schemas.microsoft.com/office/drawing/2016/ink" xmlns:am3d="http://schemas.microsoft.com/office/drawing/2017/model3d" xmlns:o="urn:schemas-microsoft-com:office:office" xmlns:r="http://schemas.openxmlformats.org/officeDocument/2006/relationships" xmlns:m="http://schemas.openxmlformats.org/officeDocument/2006/math" xmlns:v="urn:schemas-microsoft-com:vml" xmlns:wp14="http://schemas.microsoft.com/office/word/2010/wordprocessingDrawing" xmlns:wp="http://schemas.openxmlformats.org/drawingml/2006/wordprocessingDrawing" xmlns:w10="urn:schemas-microsoft-com:office:word" xmlns:w="http://schemas.openxmlformats.org/wordprocessingml/2006/main" xmlns:w14="http://schemas.microsoft.com/office/word/2010/wordml" xmlns:w15="http://schemas.microsoft.com/office/word/2012/wordml" xmlns:w16cid="http://schemas.microsoft.com/office/word/2016/wordml/cid" xmlns:w16se="http://schemas.microsoft.com/office/word/2015/wordml/symex" xmlns:wpg="http://schemas.microsoft.com/office/word/2010/wordprocessingGroup" xmlns:wpi="http://schemas.microsoft.com/office/word/2010/wordprocessingInk" xmlns:wne="http://schemas.microsoft.com/office/word/2006/wordml" xmlns:wps="http://schemas.microsoft.com/office/word/2010/wordprocessingShape" mc:Ignorable="w14 w15 w16se w16cid wp14">
+  <w:p>
+    <w:pPr>
+      <w:pStyle w:val="Header"/>
+      <w:jc w:val="right"/>
+      <w:rPr>
+        <w:i/>
+        <w:lang w:val="fr-FR"/>
+      </w:rPr>
+    </w:pPr>
+    <w:proofErr w:type="spellStart"/>
+    <w:r>
+      <w:rPr>
+        <w:i/>
+        <w:lang w:val="fr-FR"/>
+      </w:rPr>
+      <w:t>Azzano</w:t>
+    </w:r>
+    <w:proofErr w:type="spellEnd"/>
+    <w:r>
+      <w:rPr>
+        <w:i/>
+        <w:lang w:val="fr-FR"/>
+      </w:rPr>
+      <w:t xml:space="preserve"> Guilhem – Piquet Anthony – </w:t>
+    </w:r>
+    <w:proofErr w:type="spellStart"/>
+    <w:r>
+      <w:rPr>
+        <w:i/>
+        <w:lang w:val="fr-FR"/>
+      </w:rPr>
+      <w:t>Erbacher</w:t>
+    </w:r>
+    <w:proofErr w:type="spellEnd"/>
+    <w:r>
+      <w:rPr>
+        <w:i/>
+        <w:lang w:val="fr-FR"/>
+      </w:rPr>
+      <w:t xml:space="preserve"> Pierre</w:t>
+    </w:r>
+  </w:p>
+  <w:p>
+    <w:pPr>
+      <w:pStyle w:val="Header"/>
+      <w:jc w:val="right"/>
+      <w:rPr>
+        <w:lang w:val="fr-FR"/>
+      </w:rPr>
+    </w:pPr>
+  </w:p>
+  <w:p>
+    <w:pPr>
+      <w:pStyle w:val="Header"/>
+      <w:jc w:val="center"/>
+      <w:rPr>
+        <w:color w:val="C00000"/>
+        <w:sz w:val="32"/>
+        <w:u w:val="single"/>
+      </w:rPr>
+    </w:pPr>
+    <w:r>
+      <w:rPr>
+        <w:color w:val="C00000"/>
+        <w:sz w:val="32"/>
+        <w:u w:val="single"/>
+      </w:rPr>
+      <w:t>Deep Learning: EE559 – Mini-projects</w:t>
+    </w:r>
+  </w:p>
+  <w:p>
+    <w:pPr>
+      <w:pStyle w:val="Header"/>
+      <w:rPr>
+        <w:color w:val="C00000"/>
+        <w:sz w:val="40"/>
+        <w:u w:val="single"/>
+      </w:rPr>
+    </w:pPr>
+  </w:p>
+</w:hdr>
+</file>
+
+<file path=word/numbering.xml><?xml version="1.0" encoding="utf-8"?>
+<w:numbering xmlns:wpc="http://schemas.microsoft.com/office/word/2010/wordprocessingCanvas" xmlns:cx="http://schemas.microsoft.com/office/drawing/2014/chartex" xmlns:cx1="http://schemas.microsoft.com/office/drawing/2015/9/8/chartex" xmlns:cx2="http://schemas.microsoft.com/office/drawing/2015/10/21/chartex" xmlns:cx3="http://schemas.microsoft.com/office/drawing/2016/5/9/chartex" xmlns:cx4="http://schemas.microsoft.com/office/drawing/2016/5/10/chartex" xmlns:cx5="http://schemas.microsoft.com/office/drawing/2016/5/11/chartex" xmlns:cx6="http://schemas.microsoft.com/office/drawing/2016/5/12/chartex" xmlns:cx7="http://schemas.microsoft.com/office/drawing/2016/5/13/chartex" xmlns:cx8="http://schemas.microsoft.com/office/drawing/2016/5/14/chartex" xmlns:mc="http://schemas.openxmlformats.org/markup-compatibility/2006" xmlns:aink="http://schemas.microsoft.com/office/drawing/2016/ink" xmlns:am3d="http://schemas.microsoft.com/office/drawing/2017/model3d" xmlns:o="urn:schemas-microsoft-com:office:office" xmlns:r="http://schemas.openxmlformats.org/officeDocument/2006/relationships" xmlns:m="http://schemas.openxmlformats.org/officeDocument/2006/math" xmlns:v="urn:schemas-microsoft-com:vml" xmlns:wp14="http://schemas.microsoft.com/office/word/2010/wordprocessingDrawing" xmlns:wp="http://schemas.openxmlformats.org/drawingml/2006/wordprocessingDrawing" xmlns:w10="urn:schemas-microsoft-com:office:word" xmlns:w="http://schemas.openxmlformats.org/wordprocessingml/2006/main" xmlns:w14="http://schemas.microsoft.com/office/word/2010/wordml" xmlns:w15="http://schemas.microsoft.com/office/word/2012/wordml" xmlns:w16cid="http://schemas.microsoft.com/office/word/2016/wordml/cid" xmlns:w16se="http://schemas.microsoft.com/office/word/2015/wordml/symex" xmlns:wpg="http://schemas.microsoft.com/office/word/2010/wordprocessingGroup" xmlns:wpi="http://schemas.microsoft.com/office/word/2010/wordprocessingInk" xmlns:wne="http://schemas.microsoft.com/office/word/2006/wordml" xmlns:wps="http://schemas.microsoft.com/office/word/2010/wordprocessingShape" mc:Ignorable="w14 w15 w16se w16cid wp14">
+  <w:abstractNum w:abstractNumId="0" w15:restartNumberingAfterBreak="0">
+    <w:nsid w:val="297E7C1C"/>
+    <w:multiLevelType w:val="hybridMultilevel"/>
+    <w:tmpl w:val="2FA06254"/>
+    <w:lvl w:ilvl="0" w:tplc="0809000F">
+      <w:start w:val="1"/>
+      <w:numFmt w:val="decimal"/>
+      <w:lvlText w:val="%1."/>
+      <w:lvlJc w:val="left"/>
+      <w:pPr>
+        <w:ind w:left="720" w:hanging="360"/>
+      </w:pPr>
+      <w:rPr>
+        <w:rFonts w:hint="default"/>
+      </w:rPr>
+    </w:lvl>
+    <w:lvl w:ilvl="1" w:tplc="08090019" w:tentative="1">
+      <w:start w:val="1"/>
+      <w:numFmt w:val="lowerLetter"/>
+      <w:lvlText w:val="%2."/>
+      <w:lvlJc w:val="left"/>
+      <w:pPr>
+        <w:ind w:left="1440" w:hanging="360"/>
+      </w:pPr>
+    </w:lvl>
+    <w:lvl w:ilvl="2" w:tplc="0809001B" w:tentative="1">
+      <w:start w:val="1"/>
+      <w:numFmt w:val="lowerRoman"/>
+      <w:lvlText w:val="%3."/>
+      <w:lvlJc w:val="right"/>
+      <w:pPr>
+        <w:ind w:left="2160" w:hanging="180"/>
+      </w:pPr>
+    </w:lvl>
+    <w:lvl w:ilvl="3" w:tplc="0809000F" w:tentative="1">
+      <w:start w:val="1"/>
+      <w:numFmt w:val="decimal"/>
+      <w:lvlText w:val="%4."/>
+      <w:lvlJc w:val="left"/>
+      <w:pPr>
+        <w:ind w:left="2880" w:hanging="360"/>
+      </w:pPr>
+    </w:lvl>
+    <w:lvl w:ilvl="4" w:tplc="08090019" w:tentative="1">
+      <w:start w:val="1"/>
+      <w:numFmt w:val="lowerLetter"/>
+      <w:lvlText w:val="%5."/>
+      <w:lvlJc w:val="left"/>
+      <w:pPr>
+        <w:ind w:left="3600" w:hanging="360"/>
+      </w:pPr>
+    </w:lvl>
+    <w:lvl w:ilvl="5" w:tplc="0809001B" w:tentative="1">
+      <w:start w:val="1"/>
+      <w:numFmt w:val="lowerRoman"/>
+      <w:lvlText w:val="%6."/>
+      <w:lvlJc w:val="right"/>
+      <w:pPr>
+        <w:ind w:left="4320" w:hanging="180"/>
+      </w:pPr>
+    </w:lvl>
+    <w:lvl w:ilvl="6" w:tplc="0809000F" w:tentative="1">
+      <w:start w:val="1"/>
+      <w:numFmt w:val="decimal"/>
+      <w:lvlText w:val="%7."/>
+      <w:lvlJc w:val="left"/>
+      <w:pPr>
+        <w:ind w:left="5040" w:hanging="360"/>
+      </w:pPr>
+    </w:lvl>
+    <w:lvl w:ilvl="7" w:tplc="08090019" w:tentative="1">
+      <w:start w:val="1"/>
+      <w:numFmt w:val="lowerLetter"/>
+      <w:lvlText w:val="%8."/>
+      <w:lvlJc w:val="left"/>
+      <w:pPr>
+        <w:ind w:left="5760" w:hanging="360"/>
+      </w:pPr>
+    </w:lvl>
+    <w:lvl w:ilvl="8" w:tplc="0809001B" w:tentative="1">
+      <w:start w:val="1"/>
+      <w:numFmt w:val="lowerRoman"/>
+      <w:lvlText w:val="%9."/>
+      <w:lvlJc w:val="right"/>
+      <w:pPr>
+        <w:ind w:left="6480" w:hanging="180"/>
+      </w:pPr>
+    </w:lvl>
+  </w:abstractNum>
+  <w:num w:numId="1">
+    <w:abstractNumId w:val="0"/>
+  </w:num>
+</w:numbering>
 </file>
 
 <file path=word/styles.xml><?xml version="1.0" encoding="utf-8"?>
@@ -1275,6 +1839,61 @@
     <w:semiHidden/>
     <w:unhideWhenUsed/>
   </w:style>
+  <w:style w:type="paragraph" w:styleId="Header">
+    <w:name w:val="header"/>
+    <w:basedOn w:val="Normal"/>
+    <w:link w:val="HeaderChar"/>
+    <w:uiPriority w:val="99"/>
+    <w:unhideWhenUsed/>
+    <w:rsid w:val="007C381C"/>
+    <w:pPr>
+      <w:tabs>
+        <w:tab w:val="center" w:pos="4513"/>
+        <w:tab w:val="right" w:pos="9026"/>
+      </w:tabs>
+      <w:spacing w:after="0" w:line="240" w:lineRule="auto"/>
+    </w:pPr>
+  </w:style>
+  <w:style w:type="character" w:customStyle="1" w:styleId="HeaderChar">
+    <w:name w:val="Header Char"/>
+    <w:basedOn w:val="DefaultParagraphFont"/>
+    <w:link w:val="Header"/>
+    <w:uiPriority w:val="99"/>
+    <w:rsid w:val="007C381C"/>
+  </w:style>
+  <w:style w:type="paragraph" w:styleId="Footer">
+    <w:name w:val="footer"/>
+    <w:basedOn w:val="Normal"/>
+    <w:link w:val="FooterChar"/>
+    <w:uiPriority w:val="99"/>
+    <w:unhideWhenUsed/>
+    <w:rsid w:val="007C381C"/>
+    <w:pPr>
+      <w:tabs>
+        <w:tab w:val="center" w:pos="4513"/>
+        <w:tab w:val="right" w:pos="9026"/>
+      </w:tabs>
+      <w:spacing w:after="0" w:line="240" w:lineRule="auto"/>
+    </w:pPr>
+  </w:style>
+  <w:style w:type="character" w:customStyle="1" w:styleId="FooterChar">
+    <w:name w:val="Footer Char"/>
+    <w:basedOn w:val="DefaultParagraphFont"/>
+    <w:link w:val="Footer"/>
+    <w:uiPriority w:val="99"/>
+    <w:rsid w:val="007C381C"/>
+  </w:style>
+  <w:style w:type="paragraph" w:styleId="ListParagraph">
+    <w:name w:val="List Paragraph"/>
+    <w:basedOn w:val="Normal"/>
+    <w:uiPriority w:val="34"/>
+    <w:qFormat/>
+    <w:rsid w:val="00174A72"/>
+    <w:pPr>
+      <w:ind w:left="720"/>
+      <w:contextualSpacing/>
+    </w:pPr>
+  </w:style>
 </w:styles>
 </file>
 

</xml_diff>

<commit_message>
Project 1 report final version
</commit_message>
<xml_diff>
--- a/Project 1/report/report.docx
+++ b/Project 1/report/report.docx
@@ -877,15 +877,15 @@
         <w:jc w:val="both"/>
       </w:pPr>
       <w:r>
-        <w:t xml:space="preserve">For this architecture we are using weight sharing, the same neural network for the recognition of the two images in each pair. Then we implemented layers and loss for the digit comparison. The loss we want to minimize is the addition of the two losses coming from the digit recognition of the two images in the pair and a loss based on the digit </w:t>
+        <w:t>For this architecture we are using weight sharing, the same neural network for the recognition of the two images in each pair. Then we implemented layers and loss for the digit comparison. The loss we want to minimize is the addition of the two losses coming from the digit recognition of the two images in the pair and a loss based on the digit comparison. The main difference between this architecture and the previous ones is h</w:t>
       </w:r>
       <w:bookmarkStart w:id="0" w:name="_GoBack"/>
       <w:bookmarkEnd w:id="0"/>
       <w:r>
-        <w:t xml:space="preserve">comparison. The main difference between this architecture and the previous ones is how we do the digit comparison. It was simple logic comparison, now, the neural network learns how to compare the digits in the neural network itself. We used the best parameters we previously found for the digit recognition part, and we used fully connected layers to learn how to compare the digits. We finally got 1.9% of test error. The training </w:t>
-      </w:r>
-      <w:r>
-        <w:t>is unfortunately too slow. The best architecture to respect the performances wanted of 2s of training for 15% of error is a fully connected neural network with hidden size 50 and 3 layers.</w:t>
+        <w:t xml:space="preserve">ow we do the digit comparison. It was simple logic comparison, now, the neural network learns how to compare the digits in the neural network itself. We used the best parameters we previously found for the digit recognition part, and we used fully connected layers to learn how to compare the </w:t>
+      </w:r>
+      <w:r>
+        <w:t>digits. We finally got 1.9% of test error. The training is unfortunately too slow. The best architecture to respect the performances wanted of 2s of training for 15% of error is a fully connected neural network with hidden size 50 and 3 layers.</w:t>
       </w:r>
     </w:p>
     <w:p>
@@ -954,7 +954,7 @@
           </mc:Choice>
           <mc:Fallback>
             <w:pict>
-              <v:line w14:anchorId="4CF01A04" id="Straight Connector 13" o:spid="_x0000_s1026" style="position:absolute;z-index:251659264;visibility:visible;mso-wrap-style:square;mso-width-percent:0;mso-height-percent:0;mso-wrap-distance-left:9pt;mso-wrap-distance-top:0;mso-wrap-distance-right:9pt;mso-wrap-distance-bottom:0;mso-position-horizontal:left;mso-position-horizontal-relative:text;mso-position-vertical:absolute;mso-position-vertical-relative:text;mso-width-percent:0;mso-height-percent:0;mso-width-relative:margin;mso-height-relative:margin" from="0,7.65pt" to="205.8pt,7.65pt" o:gfxdata="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" strokecolor="black [3200]" strokeweight=".5pt">
+              <v:line w14:anchorId="09720006" id="Straight Connector 13" o:spid="_x0000_s1026" style="position:absolute;z-index:251659264;visibility:visible;mso-wrap-style:square;mso-width-percent:0;mso-height-percent:0;mso-wrap-distance-left:9pt;mso-wrap-distance-top:0;mso-wrap-distance-right:9pt;mso-wrap-distance-bottom:0;mso-position-horizontal:left;mso-position-horizontal-relative:text;mso-position-vertical:absolute;mso-position-vertical-relative:text;mso-width-percent:0;mso-height-percent:0;mso-width-relative:margin;mso-height-relative:margin" from="0,7.65pt" to="205.8pt,7.65pt" o:gfxdata="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" strokecolor="black [3200]" strokeweight=".5pt">
                 <v:stroke joinstyle="miter"/>
               </v:line>
             </w:pict>
@@ -1036,6 +1036,47 @@
       </w:docPartObj>
     </w:sdtPr>
     <w:sdtContent>
+      <w:p>
+        <w:pPr>
+          <w:pStyle w:val="Header"/>
+          <w:rPr>
+            <w:i/>
+            <w:lang w:val="fr-FR"/>
+          </w:rPr>
+        </w:pPr>
+        <w:proofErr w:type="spellStart"/>
+        <w:r>
+          <w:rPr>
+            <w:i/>
+            <w:lang w:val="fr-FR"/>
+          </w:rPr>
+          <w:t>Azzano</w:t>
+        </w:r>
+        <w:proofErr w:type="spellEnd"/>
+        <w:r>
+          <w:rPr>
+            <w:i/>
+            <w:lang w:val="fr-FR"/>
+          </w:rPr>
+          <w:t xml:space="preserve"> Guilhem – Piquet Anthony – </w:t>
+        </w:r>
+        <w:proofErr w:type="spellStart"/>
+        <w:r>
+          <w:rPr>
+            <w:i/>
+            <w:lang w:val="fr-FR"/>
+          </w:rPr>
+          <w:t>Erbacher</w:t>
+        </w:r>
+        <w:proofErr w:type="spellEnd"/>
+        <w:r>
+          <w:rPr>
+            <w:i/>
+            <w:lang w:val="fr-FR"/>
+          </w:rPr>
+          <w:t xml:space="preserve"> Pierre</w:t>
+        </w:r>
+      </w:p>
       <w:p>
         <w:pPr>
           <w:pStyle w:val="Footer"/>
@@ -1155,7 +1196,7 @@
             </mc:Choice>
             <mc:Fallback>
               <w:pict>
-                <v:rect id="Rectangle 15" o:spid="_x0000_s1026" style="position:absolute;margin-left:0;margin-top:0;width:44.55pt;height:15.1pt;rotation:180;flip:x;z-index:251659264;visibility:visible;mso-wrap-style:square;mso-width-percent:0;mso-height-percent:0;mso-wrap-distance-left:9pt;mso-wrap-distance-top:0;mso-wrap-distance-right:9pt;mso-wrap-distance-bottom:0;mso-position-horizontal:center;mso-position-horizontal-relative:right-margin-area;mso-position-vertical:center;mso-position-vertical-relative:bottom-margin-area;mso-width-percent:0;mso-height-percent:0;mso-width-relative:page;mso-height-relative:bottom-margin-area;v-text-anchor:top" o:gfxdata="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" filled="f" fillcolor="#c0504d" stroked="f" strokecolor="#5c83b4" strokeweight="2.25pt">
+                <v:rect id="Rectangle 15" o:spid="_x0000_s1027" style="position:absolute;margin-left:0;margin-top:0;width:44.55pt;height:15.1pt;rotation:180;flip:x;z-index:251659264;visibility:visible;mso-wrap-style:square;mso-width-percent:0;mso-height-percent:0;mso-wrap-distance-left:9pt;mso-wrap-distance-top:0;mso-wrap-distance-right:9pt;mso-wrap-distance-bottom:0;mso-position-horizontal:center;mso-position-horizontal-relative:right-margin-area;mso-position-vertical:center;mso-position-vertical-relative:bottom-margin-area;mso-width-percent:0;mso-height-percent:0;mso-width-relative:page;mso-height-relative:bottom-margin-area;v-text-anchor:top" o:gfxdata="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" filled="f" fillcolor="#c0504d" stroked="f" strokecolor="#5c83b4" strokeweight="2.25pt">
                   <v:textbox inset=",0,,0">
                     <w:txbxContent>
                       <w:p>
@@ -1239,40 +1280,207 @@
       <w:jc w:val="right"/>
       <w:rPr>
         <w:i/>
+        <w:noProof/>
         <w:lang w:val="fr-FR"/>
       </w:rPr>
     </w:pPr>
-    <w:proofErr w:type="spellStart"/>
     <w:r>
       <w:rPr>
         <w:i/>
+        <w:noProof/>
         <w:lang w:val="fr-FR"/>
       </w:rPr>
-      <w:t>Azzano</w:t>
-    </w:r>
-    <w:proofErr w:type="spellEnd"/>
-    <w:r>
-      <w:rPr>
-        <w:i/>
-        <w:lang w:val="fr-FR"/>
-      </w:rPr>
-      <w:t xml:space="preserve"> Guilhem – Piquet Anthony – </w:t>
-    </w:r>
-    <w:proofErr w:type="spellStart"/>
-    <w:r>
-      <w:rPr>
-        <w:i/>
-        <w:lang w:val="fr-FR"/>
-      </w:rPr>
-      <w:t>Erbacher</w:t>
-    </w:r>
-    <w:proofErr w:type="spellEnd"/>
-    <w:r>
-      <w:rPr>
-        <w:i/>
-        <w:lang w:val="fr-FR"/>
-      </w:rPr>
-      <w:t xml:space="preserve"> Pierre</w:t>
+      <mc:AlternateContent>
+        <mc:Choice Requires="wps">
+          <w:drawing>
+            <wp:anchor distT="45720" distB="45720" distL="114300" distR="114300" simplePos="0" relativeHeight="251661312" behindDoc="0" locked="0" layoutInCell="1" allowOverlap="1">
+              <wp:simplePos x="0" y="0"/>
+              <wp:positionH relativeFrom="margin">
+                <wp:posOffset>-121920</wp:posOffset>
+              </wp:positionH>
+              <wp:positionV relativeFrom="paragraph">
+                <wp:posOffset>-213360</wp:posOffset>
+              </wp:positionV>
+              <wp:extent cx="1371600" cy="647700"/>
+              <wp:effectExtent l="0" t="0" r="0" b="0"/>
+              <wp:wrapSquare wrapText="bothSides"/>
+              <wp:docPr id="217" name="Text Box 2"/>
+              <wp:cNvGraphicFramePr>
+                <a:graphicFrameLocks xmlns:a="http://schemas.openxmlformats.org/drawingml/2006/main"/>
+              </wp:cNvGraphicFramePr>
+              <a:graphic xmlns:a="http://schemas.openxmlformats.org/drawingml/2006/main">
+                <a:graphicData uri="http://schemas.microsoft.com/office/word/2010/wordprocessingShape">
+                  <wps:wsp>
+                    <wps:cNvSpPr txBox="1">
+                      <a:spLocks noChangeArrowheads="1"/>
+                    </wps:cNvSpPr>
+                    <wps:spPr bwMode="auto">
+                      <a:xfrm>
+                        <a:off x="0" y="0"/>
+                        <a:ext cx="1371600" cy="647700"/>
+                      </a:xfrm>
+                      <a:prstGeom prst="rect">
+                        <a:avLst/>
+                      </a:prstGeom>
+                      <a:solidFill>
+                        <a:srgbClr val="FFFFFF"/>
+                      </a:solidFill>
+                      <a:ln w="9525">
+                        <a:noFill/>
+                        <a:miter lim="800000"/>
+                        <a:headEnd/>
+                        <a:tailEnd/>
+                      </a:ln>
+                    </wps:spPr>
+                    <wps:txbx>
+                      <w:txbxContent>
+                        <w:p>
+                          <w:r>
+                            <w:rPr>
+                              <w:i/>
+                              <w:noProof/>
+                              <w:lang w:val="fr-FR"/>
+                            </w:rPr>
+                            <w:drawing>
+                              <wp:inline distT="0" distB="0" distL="0" distR="0" wp14:anchorId="1D6D94FB" wp14:editId="0FF9120A">
+                                <wp:extent cx="1118809" cy="563880"/>
+                                <wp:effectExtent l="0" t="0" r="5715" b="7620"/>
+                                <wp:docPr id="16" name="Picture 16"/>
+                                <wp:cNvGraphicFramePr>
+                                  <a:graphicFrameLocks xmlns:a="http://schemas.openxmlformats.org/drawingml/2006/main" noChangeAspect="1"/>
+                                </wp:cNvGraphicFramePr>
+                                <a:graphic xmlns:a="http://schemas.openxmlformats.org/drawingml/2006/main">
+                                  <a:graphicData uri="http://schemas.openxmlformats.org/drawingml/2006/picture">
+                                    <pic:pic xmlns:pic="http://schemas.openxmlformats.org/drawingml/2006/picture">
+                                      <pic:nvPicPr>
+                                        <pic:cNvPr id="16" name="epfl.png"/>
+                                        <pic:cNvPicPr/>
+                                      </pic:nvPicPr>
+                                      <pic:blipFill rotWithShape="1">
+                                        <a:blip r:embed="rId1">
+                                          <a:extLst>
+                                            <a:ext uri="{28A0092B-C50C-407E-A947-70E740481C1C}">
+                                              <a14:useLocalDpi xmlns:a14="http://schemas.microsoft.com/office/drawing/2010/main" val="0"/>
+                                            </a:ext>
+                                          </a:extLst>
+                                        </a:blip>
+                                        <a:srcRect l="26595" t="25826" r="27232" b="25847"/>
+                                        <a:stretch/>
+                                      </pic:blipFill>
+                                      <pic:spPr bwMode="auto">
+                                        <a:xfrm>
+                                          <a:off x="0" y="0"/>
+                                          <a:ext cx="1171907" cy="590642"/>
+                                        </a:xfrm>
+                                        <a:prstGeom prst="rect">
+                                          <a:avLst/>
+                                        </a:prstGeom>
+                                        <a:ln>
+                                          <a:noFill/>
+                                        </a:ln>
+                                        <a:extLst>
+                                          <a:ext uri="{53640926-AAD7-44D8-BBD7-CCE9431645EC}">
+                                            <a14:shadowObscured xmlns:a14="http://schemas.microsoft.com/office/drawing/2010/main"/>
+                                          </a:ext>
+                                        </a:extLst>
+                                      </pic:spPr>
+                                    </pic:pic>
+                                  </a:graphicData>
+                                </a:graphic>
+                              </wp:inline>
+                            </w:drawing>
+                          </w:r>
+                        </w:p>
+                      </w:txbxContent>
+                    </wps:txbx>
+                    <wps:bodyPr rot="0" vert="horz" wrap="square" lIns="91440" tIns="45720" rIns="91440" bIns="45720" anchor="t" anchorCtr="0">
+                      <a:noAutofit/>
+                    </wps:bodyPr>
+                  </wps:wsp>
+                </a:graphicData>
+              </a:graphic>
+              <wp14:sizeRelH relativeFrom="margin">
+                <wp14:pctWidth>0</wp14:pctWidth>
+              </wp14:sizeRelH>
+              <wp14:sizeRelV relativeFrom="margin">
+                <wp14:pctHeight>0</wp14:pctHeight>
+              </wp14:sizeRelV>
+            </wp:anchor>
+          </w:drawing>
+        </mc:Choice>
+        <mc:Fallback>
+          <w:pict>
+            <v:shapetype id="_x0000_t202" coordsize="21600,21600" o:spt="202" path="m,l,21600r21600,l21600,xe">
+              <v:stroke joinstyle="miter"/>
+              <v:path gradientshapeok="t" o:connecttype="rect"/>
+            </v:shapetype>
+            <v:shape id="Text Box 2" o:spid="_x0000_s1026" type="#_x0000_t202" style="position:absolute;left:0;text-align:left;margin-left:-9.6pt;margin-top:-16.8pt;width:108pt;height:51pt;z-index:251661312;visibility:visible;mso-wrap-style:square;mso-width-percent:0;mso-height-percent:0;mso-wrap-distance-left:9pt;mso-wrap-distance-top:3.6pt;mso-wrap-distance-right:9pt;mso-wrap-distance-bottom:3.6pt;mso-position-horizontal:absolute;mso-position-horizontal-relative:margin;mso-position-vertical:absolute;mso-position-vertical-relative:text;mso-width-percent:0;mso-height-percent:0;mso-width-relative:margin;mso-height-relative:margin;v-text-anchor:top" o:gfxdata="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" stroked="f">
+              <v:textbox>
+                <w:txbxContent>
+                  <w:p>
+                    <w:r>
+                      <w:rPr>
+                        <w:i/>
+                        <w:noProof/>
+                        <w:lang w:val="fr-FR"/>
+                      </w:rPr>
+                      <w:drawing>
+                        <wp:inline distT="0" distB="0" distL="0" distR="0" wp14:anchorId="1D6D94FB" wp14:editId="0FF9120A">
+                          <wp:extent cx="1118809" cy="563880"/>
+                          <wp:effectExtent l="0" t="0" r="5715" b="7620"/>
+                          <wp:docPr id="16" name="Picture 16"/>
+                          <wp:cNvGraphicFramePr>
+                            <a:graphicFrameLocks xmlns:a="http://schemas.openxmlformats.org/drawingml/2006/main" noChangeAspect="1"/>
+                          </wp:cNvGraphicFramePr>
+                          <a:graphic xmlns:a="http://schemas.openxmlformats.org/drawingml/2006/main">
+                            <a:graphicData uri="http://schemas.openxmlformats.org/drawingml/2006/picture">
+                              <pic:pic xmlns:pic="http://schemas.openxmlformats.org/drawingml/2006/picture">
+                                <pic:nvPicPr>
+                                  <pic:cNvPr id="16" name="epfl.png"/>
+                                  <pic:cNvPicPr/>
+                                </pic:nvPicPr>
+                                <pic:blipFill rotWithShape="1">
+                                  <a:blip r:embed="rId1">
+                                    <a:extLst>
+                                      <a:ext uri="{28A0092B-C50C-407E-A947-70E740481C1C}">
+                                        <a14:useLocalDpi xmlns:a14="http://schemas.microsoft.com/office/drawing/2010/main" val="0"/>
+                                      </a:ext>
+                                    </a:extLst>
+                                  </a:blip>
+                                  <a:srcRect l="26595" t="25826" r="27232" b="25847"/>
+                                  <a:stretch/>
+                                </pic:blipFill>
+                                <pic:spPr bwMode="auto">
+                                  <a:xfrm>
+                                    <a:off x="0" y="0"/>
+                                    <a:ext cx="1171907" cy="590642"/>
+                                  </a:xfrm>
+                                  <a:prstGeom prst="rect">
+                                    <a:avLst/>
+                                  </a:prstGeom>
+                                  <a:ln>
+                                    <a:noFill/>
+                                  </a:ln>
+                                  <a:extLst>
+                                    <a:ext uri="{53640926-AAD7-44D8-BBD7-CCE9431645EC}">
+                                      <a14:shadowObscured xmlns:a14="http://schemas.microsoft.com/office/drawing/2010/main"/>
+                                    </a:ext>
+                                  </a:extLst>
+                                </pic:spPr>
+                              </pic:pic>
+                            </a:graphicData>
+                          </a:graphic>
+                        </wp:inline>
+                      </w:drawing>
+                    </w:r>
+                  </w:p>
+                </w:txbxContent>
+              </v:textbox>
+              <w10:wrap type="square" anchorx="margin"/>
+            </v:shape>
+          </w:pict>
+        </mc:Fallback>
+      </mc:AlternateContent>
     </w:r>
   </w:p>
   <w:p>
@@ -1294,11 +1502,20 @@
         <w:u w:val="single"/>
       </w:rPr>
     </w:pPr>
+  </w:p>
+  <w:p>
+    <w:pPr>
+      <w:pStyle w:val="Header"/>
+      <w:jc w:val="center"/>
+      <w:rPr>
+        <w:sz w:val="32"/>
+        <w:u w:val="single" w:color="C00000"/>
+      </w:rPr>
+    </w:pPr>
     <w:r>
       <w:rPr>
-        <w:color w:val="C00000"/>
         <w:sz w:val="32"/>
-        <w:u w:val="single"/>
+        <w:u w:val="single" w:color="C00000"/>
       </w:rPr>
       <w:t>Deep Learning: EE559 – Mini-projects</w:t>
     </w:r>
@@ -1308,7 +1525,7 @@
       <w:pStyle w:val="Header"/>
       <w:rPr>
         <w:color w:val="C00000"/>
-        <w:sz w:val="40"/>
+        <w:sz w:val="28"/>
         <w:u w:val="single"/>
       </w:rPr>
     </w:pPr>

</xml_diff>